<commit_message>
updated with new R install
</commit_message>
<xml_diff>
--- a/book/bookdown-test.docx
+++ b/book/bookdown-test.docx
@@ -69,7 +69,7 @@
         <w:pStyle w:val="Date"/>
       </w:pPr>
       <w:r>
-        <w:t xml:space="preserve">2018-12-09</w:t>
+        <w:t xml:space="preserve">2019-05-19</w:t>
       </w:r>
     </w:p>
     <w:p>
@@ -181,7 +181,7 @@
         <w:pStyle w:val="FirstParagraph"/>
       </w:pPr>
       <w:r>
-        <w:t xml:space="preserve">Lorem ipsum dolor sit amet, consectetur adipisicing elit, sed do eiusmod tempor incididunt ut labore et dolore magna aliqua. Ut enim ad minim veniam, quis nostrud exercitation ullamco laboris nisi ut aliquip ex ea commodo consequat. Duis aute irure dolor in reprehenderit in voluptate velit esse cillum dolore eu fugiat nulla pariatur. Excepteur sint occaecat cupidatat non proident, sunt in culpa qui officia deserunt mollit anim id est laborum.</w:t>
+        <w:t xml:space="preserve">Small changes and more small changes. Lorem ipsum dolor sit amet, consectetur adipisicing elit, sed do eiusmod tempor incididunt ut labore et dolore magna aliqua. Ut enim ad minim veniam, quis nostrud exercitation ullamco laboris nisi ut aliquip ex ea commodo consequat. Duis aute irure dolor in reprehenderit in voluptate velit esse cillum dolore eu fugiat nulla pariatur. Excepteur sint occaecat cupidatat non proident, sunt in culpa qui officia deserunt mollit anim id est laborum.</w:t>
       </w:r>
       <w:r>
         <w:rPr>

</xml_diff>

<commit_message>
updated with bookdown 0.11
</commit_message>
<xml_diff>
--- a/book/bookdown-test.docx
+++ b/book/bookdown-test.docx
@@ -69,7 +69,7 @@
         <w:pStyle w:val="Date"/>
       </w:pPr>
       <w:r>
-        <w:t xml:space="preserve">2019-05-19</w:t>
+        <w:t xml:space="preserve">2019-05-29</w:t>
       </w:r>
     </w:p>
     <w:p>
@@ -181,7 +181,7 @@
         <w:pStyle w:val="FirstParagraph"/>
       </w:pPr>
       <w:r>
-        <w:t xml:space="preserve">Small changes and more small changes. Lorem ipsum dolor sit amet, consectetur adipisicing elit, sed do eiusmod tempor incididunt ut labore et dolore magna aliqua. Ut enim ad minim veniam, quis nostrud exercitation ullamco laboris nisi ut aliquip ex ea commodo consequat. Duis aute irure dolor in reprehenderit in voluptate velit esse cillum dolore eu fugiat nulla pariatur. Excepteur sint occaecat cupidatat non proident, sunt in culpa qui officia deserunt mollit anim id est laborum.</w:t>
+        <w:t xml:space="preserve">Small changes and more small changes. And more small changes. Lorem ipsum dolor sit amet, consectetur adipisicing elit, sed do eiusmod tempor incididunt ut labore et dolore magna aliqua. Ut enim ad minim veniam, quis nostrud exercitation ullamco laboris nisi ut aliquip ex ea commodo consequat. Duis aute irure dolor in reprehenderit in voluptate velit esse cillum dolore eu fugiat nulla pariatur. Excepteur sint occaecat cupidatat non proident, sunt in culpa qui officia deserunt mollit anim id est laborum.</w:t>
       </w:r>
       <w:r>
         <w:rPr>

</xml_diff>

<commit_message>
passed simple image test
</commit_message>
<xml_diff>
--- a/book/bookdown-test.docx
+++ b/book/bookdown-test.docx
@@ -195,13 +195,102 @@
         <w:pStyle w:val="BodyText"/>
       </w:pPr>
       <w:r>
+        <w:t xml:space="preserve">Federal Housing authorities eventually did require West Hartford to admit African Americans; however, town residents and leaders prevailed by specifying residency criteria in such a way as to maintain the racial homogeneity of their community. Racist actions such as these, even when they occurred decades ago, have been factors in shaping the present-day demographics of West Hartford and other towns in the state.</w:t>
+      </w:r>
+    </w:p>
+    <w:p>
+      <w:pPr>
+        <w:pStyle w:val="CaptionedFigure"/>
+      </w:pPr>
+      <w:r>
+        <w:drawing>
+          <wp:inline>
+            <wp:extent cx="5334000" cy="4519975"/>
+            <wp:effectExtent b="0" l="0" r="0" t="0"/>
+            <wp:docPr descr="Photo of Oakwood Acres public housing in West Hartford, from the Hartford Times, February 17, 1954, digitized by the Hartford History Center, Hartford Public Library." title="" id="1" name="Picture"/>
+            <a:graphic>
+              <a:graphicData uri="http://schemas.openxmlformats.org/drawingml/2006/picture">
+                <pic:pic>
+                  <pic:nvPicPr>
+                    <pic:cNvPr descr="images/1954-02-17HT-OakwoodAcresWH.jpg" id="0" name="Picture"/>
+                    <pic:cNvPicPr>
+                      <a:picLocks noChangeArrowheads="1" noChangeAspect="1"/>
+                    </pic:cNvPicPr>
+                  </pic:nvPicPr>
+                  <pic:blipFill>
+                    <a:blip r:embed="rId25"/>
+                    <a:stretch>
+                      <a:fillRect/>
+                    </a:stretch>
+                  </pic:blipFill>
+                  <pic:spPr bwMode="auto">
+                    <a:xfrm>
+                      <a:off x="0" y="0"/>
+                      <a:ext cx="5334000" cy="4519975"/>
+                    </a:xfrm>
+                    <a:prstGeom prst="rect">
+                      <a:avLst/>
+                    </a:prstGeom>
+                    <a:noFill/>
+                    <a:ln w="9525">
+                      <a:noFill/>
+                      <a:headEnd/>
+                      <a:tailEnd/>
+                    </a:ln>
+                  </pic:spPr>
+                </pic:pic>
+              </a:graphicData>
+            </a:graphic>
+          </wp:inline>
+        </w:drawing>
+      </w:r>
+    </w:p>
+    <w:p>
+      <w:pPr>
+        <w:pStyle w:val="ImageCaption"/>
+      </w:pPr>
+      <w:r>
+        <w:t xml:space="preserve">Photo of Oakwood Acres public housing in West Hartford, from the</w:t>
+      </w:r>
+      <w:r>
+        <w:t xml:space="preserve"> </w:t>
+      </w:r>
+      <w:r>
+        <w:rPr>
+          <w:i/>
+        </w:rPr>
+        <w:t xml:space="preserve">Hartford Times</w:t>
+      </w:r>
+      <w:r>
+        <w:t xml:space="preserve">, February 17, 1954, digitized by the Hartford History Center, Hartford Public Library.</w:t>
+      </w:r>
+      <w:r>
+        <w:rPr>
+          <w:rStyle w:val="FootnoteReference"/>
+        </w:rPr>
+        <w:footnoteReference w:id="26"/>
+      </w:r>
+    </w:p>
+    <w:p>
+      <w:pPr>
+        <w:pStyle w:val="BodyText"/>
+      </w:pPr>
+      <w:r>
+        <w:t xml:space="preserve">The advent of World War II brought significant changes to a country that had been in the grip of a deep financial depression.</w:t>
+      </w:r>
+    </w:p>
+    <w:p>
+      <w:pPr>
+        <w:pStyle w:val="BodyText"/>
+      </w:pPr>
+      <w:r>
         <w:t xml:space="preserve">Lorem ipsum dolor sit amet, consectetur adipisicing elit, sed do eiusmod tempor incididunt ut labore et dolore magna aliqua. Ut enim ad minim veniam, quis nostrud exercitation ullamco laboris nisi ut aliquip ex ea commodo consequat. Duis aute irure dolor in reprehenderit in voluptate velit esse cillum dolore eu fugiat nulla pariatur. Excepteur sint occaecat cupidatat non proident, sunt in culpa qui officia deserunt mollit anim id est laborum.</w:t>
       </w:r>
       <w:r>
         <w:rPr>
           <w:rStyle w:val="FootnoteReference"/>
         </w:rPr>
-        <w:footnoteReference w:id="25"/>
+        <w:footnoteReference w:id="28"/>
       </w:r>
     </w:p>
     <w:p>
@@ -215,7 +304,7 @@
         <w:rPr>
           <w:rStyle w:val="FootnoteReference"/>
         </w:rPr>
-        <w:footnoteReference w:id="27"/>
+        <w:footnoteReference w:id="30"/>
       </w:r>
     </w:p>
     <w:p>
@@ -229,7 +318,7 @@
         <w:rPr>
           <w:rStyle w:val="FootnoteReference"/>
         </w:rPr>
-        <w:footnoteReference w:id="29"/>
+        <w:footnoteReference w:id="32"/>
       </w:r>
     </w:p>
     <w:p>
@@ -243,7 +332,7 @@
         <w:rPr>
           <w:rStyle w:val="FootnoteReference"/>
         </w:rPr>
-        <w:footnoteReference w:id="31"/>
+        <w:footnoteReference w:id="34"/>
       </w:r>
     </w:p>
     <w:p>
@@ -257,7 +346,7 @@
         <w:rPr>
           <w:rStyle w:val="FootnoteReference"/>
         </w:rPr>
-        <w:footnoteReference w:id="33"/>
+        <w:footnoteReference w:id="36"/>
       </w:r>
     </w:p>
     <w:p>
@@ -271,7 +360,7 @@
         <w:rPr>
           <w:rStyle w:val="FootnoteReference"/>
         </w:rPr>
-        <w:footnoteReference w:id="35"/>
+        <w:footnoteReference w:id="38"/>
       </w:r>
     </w:p>
     <w:p>
@@ -285,7 +374,7 @@
         <w:rPr>
           <w:rStyle w:val="FootnoteReference"/>
         </w:rPr>
-        <w:footnoteReference w:id="37"/>
+        <w:footnoteReference w:id="40"/>
       </w:r>
     </w:p>
     <w:p>
@@ -299,7 +388,7 @@
         <w:rPr>
           <w:rStyle w:val="FootnoteReference"/>
         </w:rPr>
-        <w:footnoteReference w:id="39"/>
+        <w:footnoteReference w:id="41"/>
       </w:r>
     </w:p>
     <w:p>
@@ -313,7 +402,7 @@
         <w:rPr>
           <w:rStyle w:val="FootnoteReference"/>
         </w:rPr>
-        <w:footnoteReference w:id="41"/>
+        <w:footnoteReference w:id="43"/>
       </w:r>
     </w:p>
     <w:p>
@@ -327,18 +416,18 @@
         <w:rPr>
           <w:rStyle w:val="FootnoteReference"/>
         </w:rPr>
-        <w:footnoteReference w:id="42"/>
+        <w:footnoteReference w:id="44"/>
       </w:r>
     </w:p>
     <w:p>
       <w:pPr>
         <w:pStyle w:val="Heading1"/>
       </w:pPr>
-      <w:bookmarkStart w:id="43" w:name="chapter-2"/>
+      <w:bookmarkStart w:id="45" w:name="chapter-2"/>
       <w:r>
         <w:t xml:space="preserve">Chapter 2</w:t>
       </w:r>
-      <w:bookmarkEnd w:id="43"/>
+      <w:bookmarkEnd w:id="45"/>
     </w:p>
     <w:p>
       <w:pPr>
@@ -351,7 +440,7 @@
         <w:rPr>
           <w:rStyle w:val="FootnoteReference"/>
         </w:rPr>
-        <w:footnoteReference w:id="44"/>
+        <w:footnoteReference w:id="46"/>
       </w:r>
     </w:p>
     <w:p>
@@ -365,7 +454,7 @@
         <w:rPr>
           <w:rStyle w:val="FootnoteReference"/>
         </w:rPr>
-        <w:footnoteReference w:id="45"/>
+        <w:footnoteReference w:id="47"/>
       </w:r>
     </w:p>
     <w:p>
@@ -379,7 +468,7 @@
         <w:rPr>
           <w:rStyle w:val="FootnoteReference"/>
         </w:rPr>
-        <w:footnoteReference w:id="46"/>
+        <w:footnoteReference w:id="48"/>
       </w:r>
     </w:p>
     <w:p>
@@ -393,7 +482,7 @@
         <w:rPr>
           <w:rStyle w:val="FootnoteReference"/>
         </w:rPr>
-        <w:footnoteReference w:id="47"/>
+        <w:footnoteReference w:id="49"/>
       </w:r>
     </w:p>
     <w:p>
@@ -407,7 +496,7 @@
         <w:rPr>
           <w:rStyle w:val="FootnoteReference"/>
         </w:rPr>
-        <w:footnoteReference w:id="48"/>
+        <w:footnoteReference w:id="50"/>
       </w:r>
     </w:p>
     <w:p>
@@ -421,7 +510,7 @@
         <w:rPr>
           <w:rStyle w:val="FootnoteReference"/>
         </w:rPr>
-        <w:footnoteReference w:id="49"/>
+        <w:footnoteReference w:id="51"/>
       </w:r>
     </w:p>
     <w:p>
@@ -435,7 +524,7 @@
         <w:rPr>
           <w:rStyle w:val="FootnoteReference"/>
         </w:rPr>
-        <w:footnoteReference w:id="50"/>
+        <w:footnoteReference w:id="52"/>
       </w:r>
     </w:p>
     <w:p>
@@ -449,7 +538,7 @@
         <w:rPr>
           <w:rStyle w:val="FootnoteReference"/>
         </w:rPr>
-        <w:footnoteReference w:id="52"/>
+        <w:footnoteReference w:id="54"/>
       </w:r>
     </w:p>
     <w:p>
@@ -463,7 +552,7 @@
         <w:rPr>
           <w:rStyle w:val="FootnoteReference"/>
         </w:rPr>
-        <w:footnoteReference w:id="54"/>
+        <w:footnoteReference w:id="56"/>
       </w:r>
     </w:p>
     <w:p>
@@ -477,18 +566,18 @@
         <w:rPr>
           <w:rStyle w:val="FootnoteReference"/>
         </w:rPr>
-        <w:footnoteReference w:id="55"/>
+        <w:footnoteReference w:id="57"/>
       </w:r>
     </w:p>
     <w:p>
       <w:pPr>
         <w:pStyle w:val="Heading2"/>
       </w:pPr>
-      <w:bookmarkStart w:id="57" w:name="subchapter-2.1-for-note-testing"/>
+      <w:bookmarkStart w:id="59" w:name="subchapter-2.1-for-note-testing"/>
       <w:r>
         <w:t xml:space="preserve">Subchapter 2.1 for note testing</w:t>
       </w:r>
-      <w:bookmarkEnd w:id="57"/>
+      <w:bookmarkEnd w:id="59"/>
     </w:p>
     <w:p>
       <w:pPr>
@@ -501,7 +590,7 @@
         <w:rPr>
           <w:rStyle w:val="FootnoteReference"/>
         </w:rPr>
-        <w:footnoteReference w:id="58"/>
+        <w:footnoteReference w:id="60"/>
       </w:r>
     </w:p>
     <w:p>
@@ -515,7 +604,7 @@
         <w:rPr>
           <w:rStyle w:val="FootnoteReference"/>
         </w:rPr>
-        <w:footnoteReference w:id="59"/>
+        <w:footnoteReference w:id="61"/>
       </w:r>
     </w:p>
     <w:p>
@@ -529,7 +618,7 @@
         <w:rPr>
           <w:rStyle w:val="FootnoteReference"/>
         </w:rPr>
-        <w:footnoteReference w:id="60"/>
+        <w:footnoteReference w:id="62"/>
       </w:r>
     </w:p>
     <w:p>
@@ -543,18 +632,18 @@
         <w:rPr>
           <w:rStyle w:val="FootnoteReference"/>
         </w:rPr>
-        <w:footnoteReference w:id="61"/>
+        <w:footnoteReference w:id="63"/>
       </w:r>
     </w:p>
     <w:p>
       <w:pPr>
         <w:pStyle w:val="Heading1"/>
       </w:pPr>
-      <w:bookmarkStart w:id="62" w:name="chapter-3"/>
+      <w:bookmarkStart w:id="64" w:name="chapter-3"/>
       <w:r>
         <w:t xml:space="preserve">Chapter 3</w:t>
       </w:r>
-      <w:bookmarkEnd w:id="62"/>
+      <w:bookmarkEnd w:id="64"/>
     </w:p>
     <w:p>
       <w:pPr>
@@ -567,7 +656,7 @@
         <w:rPr>
           <w:rStyle w:val="FootnoteReference"/>
         </w:rPr>
-        <w:footnoteReference w:id="63"/>
+        <w:footnoteReference w:id="65"/>
       </w:r>
     </w:p>
     <w:p>
@@ -581,7 +670,7 @@
         <w:rPr>
           <w:rStyle w:val="FootnoteReference"/>
         </w:rPr>
-        <w:footnoteReference w:id="64"/>
+        <w:footnoteReference w:id="66"/>
       </w:r>
     </w:p>
     <w:p>
@@ -596,14 +685,14 @@
       <w:pPr>
         <w:pStyle w:val="Heading1"/>
       </w:pPr>
-      <w:bookmarkStart w:id="65" w:name="bibliography"/>
+      <w:bookmarkStart w:id="67" w:name="bibliography"/>
       <w:r>
         <w:t xml:space="preserve">Bibliography</w:t>
       </w:r>
-      <w:bookmarkEnd w:id="65"/>
-    </w:p>
-    <w:bookmarkStart w:id="78" w:name="refs"/>
-    <w:bookmarkStart w:id="66" w:name="ref-berendsSchoolChoiceSchool2011"/>
+      <w:bookmarkEnd w:id="67"/>
+    </w:p>
+    <w:bookmarkStart w:id="80" w:name="refs"/>
+    <w:bookmarkStart w:id="68" w:name="ref-berendsSchoolChoiceSchool2011"/>
     <w:p>
       <w:pPr>
         <w:pStyle w:val="Bibliography"/>
@@ -626,7 +715,7 @@
       <w:r>
         <w:t xml:space="preserve"> </w:t>
       </w:r>
-      <w:hyperlink r:id="rId56">
+      <w:hyperlink r:id="rId58">
         <w:r>
           <w:rPr>
             <w:rStyle w:val="Hyperlink"/>
@@ -638,8 +727,8 @@
         <w:t xml:space="preserve">.</w:t>
       </w:r>
     </w:p>
-    <w:bookmarkEnd w:id="66"/>
-    <w:bookmarkStart w:id="67" w:name="ref-delatorreAchieveHartfordAppoints2012"/>
+    <w:bookmarkEnd w:id="68"/>
+    <w:bookmarkStart w:id="69" w:name="ref-delatorreAchieveHartfordAppoints2012"/>
     <w:p>
       <w:pPr>
         <w:pStyle w:val="Bibliography"/>
@@ -662,7 +751,7 @@
       <w:r>
         <w:t xml:space="preserve"> </w:t>
       </w:r>
-      <w:hyperlink r:id="rId38">
+      <w:hyperlink r:id="rId27">
         <w:r>
           <w:rPr>
             <w:rStyle w:val="Hyperlink"/>
@@ -674,8 +763,8 @@
         <w:t xml:space="preserve">.</w:t>
       </w:r>
     </w:p>
-    <w:bookmarkEnd w:id="67"/>
-    <w:bookmarkStart w:id="68" w:name="ref-doughertyBridgingGapUrban2007"/>
+    <w:bookmarkEnd w:id="69"/>
+    <w:bookmarkStart w:id="70" w:name="ref-doughertyBridgingGapUrban2007"/>
     <w:p>
       <w:pPr>
         <w:pStyle w:val="Bibliography"/>
@@ -698,7 +787,7 @@
       <w:r>
         <w:t xml:space="preserve"> </w:t>
       </w:r>
-      <w:hyperlink r:id="rId51">
+      <w:hyperlink r:id="rId53">
         <w:r>
           <w:rPr>
             <w:rStyle w:val="Hyperlink"/>
@@ -710,8 +799,8 @@
         <w:t xml:space="preserve">.</w:t>
       </w:r>
     </w:p>
-    <w:bookmarkEnd w:id="68"/>
-    <w:bookmarkStart w:id="69" w:name="ref-doughertyConflictingQuestionsWhy2009"/>
+    <w:bookmarkEnd w:id="70"/>
+    <w:bookmarkStart w:id="71" w:name="ref-doughertyConflictingQuestionsWhy2009"/>
     <w:p>
       <w:pPr>
         <w:pStyle w:val="Bibliography"/>
@@ -734,7 +823,7 @@
       <w:r>
         <w:t xml:space="preserve"> </w:t>
       </w:r>
-      <w:hyperlink r:id="rId32">
+      <w:hyperlink r:id="rId35">
         <w:r>
           <w:rPr>
             <w:rStyle w:val="Hyperlink"/>
@@ -746,8 +835,8 @@
         <w:t xml:space="preserve">.</w:t>
       </w:r>
     </w:p>
-    <w:bookmarkEnd w:id="69"/>
-    <w:bookmarkStart w:id="70" w:name="ref-doughertyReviewConnecticutPublic2011"/>
+    <w:bookmarkEnd w:id="71"/>
+    <w:bookmarkStart w:id="72" w:name="ref-doughertyReviewConnecticutPublic2011"/>
     <w:p>
       <w:pPr>
         <w:pStyle w:val="Bibliography"/>
@@ -773,7 +862,7 @@
       <w:r>
         <w:t xml:space="preserve"> </w:t>
       </w:r>
-      <w:hyperlink r:id="rId30">
+      <w:hyperlink r:id="rId33">
         <w:r>
           <w:rPr>
             <w:rStyle w:val="Hyperlink"/>
@@ -785,8 +874,8 @@
         <w:t xml:space="preserve">.</w:t>
       </w:r>
     </w:p>
-    <w:bookmarkEnd w:id="70"/>
-    <w:bookmarkStart w:id="71" w:name="ref-doughertySchoolChoiceSuburbia2009"/>
+    <w:bookmarkEnd w:id="72"/>
+    <w:bookmarkStart w:id="73" w:name="ref-doughertySchoolChoiceSuburbia2009"/>
     <w:p>
       <w:pPr>
         <w:pStyle w:val="Bibliography"/>
@@ -812,7 +901,7 @@
       <w:r>
         <w:t xml:space="preserve"> </w:t>
       </w:r>
-      <w:hyperlink r:id="rId53">
+      <w:hyperlink r:id="rId55">
         <w:r>
           <w:rPr>
             <w:rStyle w:val="Hyperlink"/>
@@ -824,8 +913,8 @@
         <w:t xml:space="preserve">.</w:t>
       </w:r>
     </w:p>
-    <w:bookmarkEnd w:id="71"/>
-    <w:bookmarkStart w:id="72" w:name="ref-doughertySheffNeillWeak2009"/>
+    <w:bookmarkEnd w:id="73"/>
+    <w:bookmarkStart w:id="74" w:name="ref-doughertySheffNeillWeak2009"/>
     <w:p>
       <w:pPr>
         <w:pStyle w:val="Bibliography"/>
@@ -848,7 +937,7 @@
       <w:r>
         <w:t xml:space="preserve"> </w:t>
       </w:r>
-      <w:hyperlink r:id="rId34">
+      <w:hyperlink r:id="rId37">
         <w:r>
           <w:rPr>
             <w:rStyle w:val="Hyperlink"/>
@@ -860,8 +949,8 @@
         <w:t xml:space="preserve">.</w:t>
       </w:r>
     </w:p>
-    <w:bookmarkEnd w:id="72"/>
-    <w:bookmarkStart w:id="73" w:name="ref-penningtonPoliticalHistorySchool2007"/>
+    <w:bookmarkEnd w:id="74"/>
+    <w:bookmarkStart w:id="75" w:name="ref-penningtonPoliticalHistorySchool2007"/>
     <w:p>
       <w:pPr>
         <w:pStyle w:val="Bibliography"/>
@@ -872,7 +961,7 @@
       <w:r>
         <w:t xml:space="preserve"> </w:t>
       </w:r>
-      <w:hyperlink r:id="rId28">
+      <w:hyperlink r:id="rId31">
         <w:r>
           <w:rPr>
             <w:rStyle w:val="Hyperlink"/>
@@ -884,8 +973,8 @@
         <w:t xml:space="preserve">.</w:t>
       </w:r>
     </w:p>
-    <w:bookmarkEnd w:id="73"/>
-    <w:bookmarkStart w:id="74" w:name="ref-tegelerFindingCommonGround2011"/>
+    <w:bookmarkEnd w:id="75"/>
+    <w:bookmarkStart w:id="76" w:name="ref-tegelerFindingCommonGround2011"/>
     <w:p>
       <w:pPr>
         <w:pStyle w:val="Bibliography"/>
@@ -920,8 +1009,8 @@
         <w:t xml:space="preserve">.</w:t>
       </w:r>
     </w:p>
-    <w:bookmarkEnd w:id="74"/>
-    <w:bookmarkStart w:id="75" w:name="ref-thomasCTSchoolFunding2015"/>
+    <w:bookmarkEnd w:id="76"/>
+    <w:bookmarkStart w:id="77" w:name="ref-thomasCTSchoolFunding2015"/>
     <w:p>
       <w:pPr>
         <w:pStyle w:val="Bibliography"/>
@@ -944,7 +1033,7 @@
       <w:r>
         <w:t xml:space="preserve"> </w:t>
       </w:r>
-      <w:hyperlink r:id="rId36">
+      <w:hyperlink r:id="rId39">
         <w:r>
           <w:rPr>
             <w:rStyle w:val="Hyperlink"/>
@@ -956,8 +1045,8 @@
         <w:t xml:space="preserve">.</w:t>
       </w:r>
     </w:p>
-    <w:bookmarkEnd w:id="75"/>
-    <w:bookmarkStart w:id="76" w:name="ref-wellsBoundaryCrossingDiversity2009"/>
+    <w:bookmarkEnd w:id="77"/>
+    <w:bookmarkStart w:id="78" w:name="ref-wellsBoundaryCrossingDiversity2009"/>
     <w:p>
       <w:pPr>
         <w:pStyle w:val="Bibliography"/>
@@ -968,7 +1057,7 @@
       <w:r>
         <w:t xml:space="preserve"> </w:t>
       </w:r>
-      <w:hyperlink r:id="rId40">
+      <w:hyperlink r:id="rId42">
         <w:r>
           <w:rPr>
             <w:rStyle w:val="Hyperlink"/>
@@ -980,8 +1069,8 @@
         <w:t xml:space="preserve">.</w:t>
       </w:r>
     </w:p>
-    <w:bookmarkEnd w:id="76"/>
-    <w:bookmarkStart w:id="77" w:name="ref-whittenWestHartfordZoning1924"/>
+    <w:bookmarkEnd w:id="78"/>
+    <w:bookmarkStart w:id="79" w:name="ref-whittenWestHartfordZoning1924"/>
     <w:p>
       <w:pPr>
         <w:pStyle w:val="Bibliography"/>
@@ -1004,7 +1093,7 @@
       <w:r>
         <w:t xml:space="preserve"> </w:t>
       </w:r>
-      <w:hyperlink r:id="rId26">
+      <w:hyperlink r:id="rId29">
         <w:r>
           <w:rPr>
             <w:rStyle w:val="Hyperlink"/>
@@ -1016,8 +1105,8 @@
         <w:t xml:space="preserve">.</w:t>
       </w:r>
     </w:p>
-    <w:bookmarkEnd w:id="77"/>
-    <w:bookmarkEnd w:id="78"/>
+    <w:bookmarkEnd w:id="79"/>
+    <w:bookmarkEnd w:id="80"/>
     <w:sectPr/>
   </w:body>
 </w:document>
@@ -1091,7 +1180,7 @@
       </w:r>
     </w:p>
   </w:footnote>
-  <w:footnote w:id="25">
+  <w:footnote w:id="26">
     <w:p>
       <w:pPr>
         <w:pStyle w:val="FootnoteText"/>
@@ -1106,6 +1195,48 @@
         <w:t xml:space="preserve"> </w:t>
       </w:r>
       <w:r>
+        <w:t xml:space="preserve">Vanessa De La Torre, “Achieve Hartford! Appoints New Executive Director,”</w:t>
+      </w:r>
+      <w:r>
+        <w:t xml:space="preserve"> </w:t>
+      </w:r>
+      <w:r>
+        <w:rPr>
+          <w:i/>
+        </w:rPr>
+        <w:t xml:space="preserve">Courant.com</w:t>
+      </w:r>
+      <w:r>
+        <w:t xml:space="preserve">, February 2012,</w:t>
+      </w:r>
+      <w:r>
+        <w:t xml:space="preserve"> </w:t>
+      </w:r>
+      <w:hyperlink r:id="rId27">
+        <w:r>
+          <w:rPr>
+            <w:rStyle w:val="Hyperlink"/>
+          </w:rPr>
+          <w:t xml:space="preserve">http://www.courant.com/community/hartford/hc-achieve-hartford-0204-20120203,0,237944.story</w:t>
+        </w:r>
+      </w:hyperlink>
+    </w:p>
+  </w:footnote>
+  <w:footnote w:id="28">
+    <w:p>
+      <w:pPr>
+        <w:pStyle w:val="FootnoteText"/>
+      </w:pPr>
+      <w:r>
+        <w:rPr>
+          <w:rStyle w:val="FootnoteReference"/>
+        </w:rPr>
+        <w:footnoteRef/>
+      </w:r>
+      <w:r>
+        <w:t xml:space="preserve"> </w:t>
+      </w:r>
+      <w:r>
         <w:t xml:space="preserve">Robert Harvey Whitten,</w:t>
       </w:r>
       <w:r>
@@ -1126,7 +1257,7 @@
       <w:r>
         <w:t xml:space="preserve"> </w:t>
       </w:r>
-      <w:hyperlink r:id="rId26">
+      <w:hyperlink r:id="rId29">
         <w:r>
           <w:rPr>
             <w:rStyle w:val="Hyperlink"/>
@@ -1139,7 +1270,7 @@
       </w:r>
     </w:p>
   </w:footnote>
-  <w:footnote w:id="27">
+  <w:footnote w:id="30">
     <w:p>
       <w:pPr>
         <w:pStyle w:val="FootnoteText"/>
@@ -1159,7 +1290,7 @@
       <w:r>
         <w:t xml:space="preserve"> </w:t>
       </w:r>
-      <w:hyperlink r:id="rId28">
+      <w:hyperlink r:id="rId31">
         <w:r>
           <w:rPr>
             <w:rStyle w:val="Hyperlink"/>
@@ -1172,7 +1303,7 @@
       </w:r>
     </w:p>
   </w:footnote>
-  <w:footnote w:id="29">
+  <w:footnote w:id="32">
     <w:p>
       <w:pPr>
         <w:pStyle w:val="FootnoteText"/>
@@ -1207,7 +1338,7 @@
       <w:r>
         <w:t xml:space="preserve"> </w:t>
       </w:r>
-      <w:hyperlink r:id="rId30">
+      <w:hyperlink r:id="rId33">
         <w:r>
           <w:rPr>
             <w:rStyle w:val="Hyperlink"/>
@@ -1220,7 +1351,7 @@
       </w:r>
     </w:p>
   </w:footnote>
-  <w:footnote w:id="31">
+  <w:footnote w:id="34">
     <w:p>
       <w:pPr>
         <w:pStyle w:val="FootnoteText"/>
@@ -1252,7 +1383,7 @@
       <w:r>
         <w:t xml:space="preserve"> </w:t>
       </w:r>
-      <w:hyperlink r:id="rId32">
+      <w:hyperlink r:id="rId35">
         <w:r>
           <w:rPr>
             <w:rStyle w:val="Hyperlink"/>
@@ -1265,7 +1396,7 @@
       </w:r>
     </w:p>
   </w:footnote>
-  <w:footnote w:id="33">
+  <w:footnote w:id="36">
     <w:p>
       <w:pPr>
         <w:pStyle w:val="FootnoteText"/>
@@ -1297,7 +1428,7 @@
       <w:r>
         <w:t xml:space="preserve"> </w:t>
       </w:r>
-      <w:hyperlink r:id="rId34">
+      <w:hyperlink r:id="rId37">
         <w:r>
           <w:rPr>
             <w:rStyle w:val="Hyperlink"/>
@@ -1310,7 +1441,7 @@
       </w:r>
     </w:p>
   </w:footnote>
-  <w:footnote w:id="35">
+  <w:footnote w:id="38">
     <w:p>
       <w:pPr>
         <w:pStyle w:val="FootnoteText"/>
@@ -1342,7 +1473,7 @@
       <w:r>
         <w:t xml:space="preserve"> </w:t>
       </w:r>
-      <w:hyperlink r:id="rId36">
+      <w:hyperlink r:id="rId39">
         <w:r>
           <w:rPr>
             <w:rStyle w:val="Hyperlink"/>
@@ -1355,7 +1486,7 @@
       </w:r>
     </w:p>
   </w:footnote>
-  <w:footnote w:id="37">
+  <w:footnote w:id="40">
     <w:p>
       <w:pPr>
         <w:pStyle w:val="FootnoteText"/>
@@ -1370,37 +1501,11 @@
         <w:t xml:space="preserve"> </w:t>
       </w:r>
       <w:r>
-        <w:t xml:space="preserve">Vanessa De La Torre, “Achieve Hartford! Appoints New Executive Director,”</w:t>
-      </w:r>
-      <w:r>
-        <w:t xml:space="preserve"> </w:t>
-      </w:r>
-      <w:r>
-        <w:rPr>
-          <w:i/>
-        </w:rPr>
-        <w:t xml:space="preserve">Courant.com</w:t>
-      </w:r>
-      <w:r>
-        <w:t xml:space="preserve">, February 2012,</w:t>
-      </w:r>
-      <w:r>
-        <w:t xml:space="preserve"> </w:t>
-      </w:r>
-      <w:hyperlink r:id="rId38">
-        <w:r>
-          <w:rPr>
-            <w:rStyle w:val="Hyperlink"/>
-          </w:rPr>
-          <w:t xml:space="preserve">http://www.courant.com/community/hartford/hc-achieve-hartford-0204-20120203,0,237944.story</w:t>
-        </w:r>
-      </w:hyperlink>
-      <w:r>
-        <w:t xml:space="preserve">.</w:t>
+        <w:t xml:space="preserve">De La Torre, “Achieve Hartford! Appoints New Executive Director.”</w:t>
       </w:r>
     </w:p>
   </w:footnote>
-  <w:footnote w:id="39">
+  <w:footnote w:id="41">
     <w:p>
       <w:pPr>
         <w:pStyle w:val="FootnoteText"/>
@@ -1420,7 +1525,7 @@
       <w:r>
         <w:t xml:space="preserve"> </w:t>
       </w:r>
-      <w:hyperlink r:id="rId40">
+      <w:hyperlink r:id="rId42">
         <w:r>
           <w:rPr>
             <w:rStyle w:val="Hyperlink"/>
@@ -1433,7 +1538,7 @@
       </w:r>
     </w:p>
   </w:footnote>
-  <w:footnote w:id="41">
+  <w:footnote w:id="43">
     <w:p>
       <w:pPr>
         <w:pStyle w:val="FootnoteText"/>
@@ -1461,25 +1566,6 @@
       </w:r>
       <w:r>
         <w:t xml:space="preserve">.</w:t>
-      </w:r>
-    </w:p>
-  </w:footnote>
-  <w:footnote w:id="42">
-    <w:p>
-      <w:pPr>
-        <w:pStyle w:val="FootnoteText"/>
-      </w:pPr>
-      <w:r>
-        <w:rPr>
-          <w:rStyle w:val="FootnoteReference"/>
-        </w:rPr>
-        <w:footnoteRef/>
-      </w:r>
-      <w:r>
-        <w:t xml:space="preserve"> </w:t>
-      </w:r>
-      <w:r>
-        <w:t xml:space="preserve">Dougherty, “Conflicting Questions.”</w:t>
       </w:r>
     </w:p>
   </w:footnote>
@@ -1498,50 +1584,7 @@
         <w:t xml:space="preserve"> </w:t>
       </w:r>
       <w:r>
-        <w:t xml:space="preserve">Tegeler,</w:t>
-      </w:r>
-      <w:r>
-        <w:t xml:space="preserve"> </w:t>
-      </w:r>
-      <w:r>
-        <w:rPr>
-          <w:i/>
-        </w:rPr>
-        <w:t xml:space="preserve">Finding Common Ground</w:t>
-      </w:r>
-      <w:r>
-        <w:t xml:space="preserve">.</w:t>
-      </w:r>
-    </w:p>
-  </w:footnote>
-  <w:footnote w:id="45">
-    <w:p>
-      <w:pPr>
-        <w:pStyle w:val="FootnoteText"/>
-      </w:pPr>
-      <w:r>
-        <w:rPr>
-          <w:rStyle w:val="FootnoteReference"/>
-        </w:rPr>
-        <w:footnoteRef/>
-      </w:r>
-      <w:r>
-        <w:t xml:space="preserve"> </w:t>
-      </w:r>
-      <w:r>
-        <w:t xml:space="preserve">Whitten,</w:t>
-      </w:r>
-      <w:r>
-        <w:t xml:space="preserve"> </w:t>
-      </w:r>
-      <w:r>
-        <w:rPr>
-          <w:i/>
-        </w:rPr>
-        <w:t xml:space="preserve">West Hartford Zoning</w:t>
-      </w:r>
-      <w:r>
-        <w:t xml:space="preserve">.</w:t>
+        <w:t xml:space="preserve">Dougherty, “Conflicting Questions.”</w:t>
       </w:r>
     </w:p>
   </w:footnote>
@@ -1560,7 +1603,19 @@
         <w:t xml:space="preserve"> </w:t>
       </w:r>
       <w:r>
-        <w:t xml:space="preserve">Pennington, Steele, and Dougherty, “A Political History of School Finance Reform in Metropolitan Hartford, Connecticut, 1945-2005.”</w:t>
+        <w:t xml:space="preserve">Tegeler,</w:t>
+      </w:r>
+      <w:r>
+        <w:t xml:space="preserve"> </w:t>
+      </w:r>
+      <w:r>
+        <w:rPr>
+          <w:i/>
+        </w:rPr>
+        <w:t xml:space="preserve">Finding Common Ground</w:t>
+      </w:r>
+      <w:r>
+        <w:t xml:space="preserve">.</w:t>
       </w:r>
     </w:p>
   </w:footnote>
@@ -1579,7 +1634,19 @@
         <w:t xml:space="preserve"> </w:t>
       </w:r>
       <w:r>
-        <w:t xml:space="preserve">Dougherty, “Review of ’Connecticut’s Public Schools.”</w:t>
+        <w:t xml:space="preserve">Whitten,</w:t>
+      </w:r>
+      <w:r>
+        <w:t xml:space="preserve"> </w:t>
+      </w:r>
+      <w:r>
+        <w:rPr>
+          <w:i/>
+        </w:rPr>
+        <w:t xml:space="preserve">West Hartford Zoning</w:t>
+      </w:r>
+      <w:r>
+        <w:t xml:space="preserve">.</w:t>
       </w:r>
     </w:p>
   </w:footnote>
@@ -1598,7 +1665,7 @@
         <w:t xml:space="preserve"> </w:t>
       </w:r>
       <w:r>
-        <w:t xml:space="preserve">Dougherty, “Conflicting Questions.”</w:t>
+        <w:t xml:space="preserve">Pennington, Steele, and Dougherty, “A Political History of School Finance Reform in Metropolitan Hartford, Connecticut, 1945-2005.”</w:t>
       </w:r>
     </w:p>
   </w:footnote>
@@ -1617,7 +1684,7 @@
         <w:t xml:space="preserve"> </w:t>
       </w:r>
       <w:r>
-        <w:t xml:space="preserve">Dougherty, Wanzer, and Ramsay, “Sheff V. O’Neill.”</w:t>
+        <w:t xml:space="preserve">Dougherty, “Review of ’Connecticut’s Public Schools.”</w:t>
       </w:r>
     </w:p>
   </w:footnote>
@@ -1636,6 +1703,44 @@
         <w:t xml:space="preserve"> </w:t>
       </w:r>
       <w:r>
+        <w:t xml:space="preserve">Dougherty, “Conflicting Questions.”</w:t>
+      </w:r>
+    </w:p>
+  </w:footnote>
+  <w:footnote w:id="51">
+    <w:p>
+      <w:pPr>
+        <w:pStyle w:val="FootnoteText"/>
+      </w:pPr>
+      <w:r>
+        <w:rPr>
+          <w:rStyle w:val="FootnoteReference"/>
+        </w:rPr>
+        <w:footnoteRef/>
+      </w:r>
+      <w:r>
+        <w:t xml:space="preserve"> </w:t>
+      </w:r>
+      <w:r>
+        <w:t xml:space="preserve">Dougherty, Wanzer, and Ramsay, “Sheff V. O’Neill.”</w:t>
+      </w:r>
+    </w:p>
+  </w:footnote>
+  <w:footnote w:id="52">
+    <w:p>
+      <w:pPr>
+        <w:pStyle w:val="FootnoteText"/>
+      </w:pPr>
+      <w:r>
+        <w:rPr>
+          <w:rStyle w:val="FootnoteReference"/>
+        </w:rPr>
+        <w:footnoteRef/>
+      </w:r>
+      <w:r>
+        <w:t xml:space="preserve"> </w:t>
+      </w:r>
+      <w:r>
         <w:t xml:space="preserve">Jack Dougherty, “Bridging the Gap Between Urban, Suburban, and Educational History,” in</w:t>
       </w:r>
       <w:r>
@@ -1653,7 +1758,7 @@
       <w:r>
         <w:t xml:space="preserve"> </w:t>
       </w:r>
-      <w:hyperlink r:id="rId51">
+      <w:hyperlink r:id="rId53">
         <w:r>
           <w:rPr>
             <w:rStyle w:val="Hyperlink"/>
@@ -1666,7 +1771,7 @@
       </w:r>
     </w:p>
   </w:footnote>
-  <w:footnote w:id="52">
+  <w:footnote w:id="54">
     <w:p>
       <w:pPr>
         <w:pStyle w:val="FootnoteText"/>
@@ -1701,7 +1806,7 @@
       <w:r>
         <w:t xml:space="preserve"> </w:t>
       </w:r>
-      <w:hyperlink r:id="rId53">
+      <w:hyperlink r:id="rId55">
         <w:r>
           <w:rPr>
             <w:rStyle w:val="Hyperlink"/>
@@ -1714,7 +1819,7 @@
       </w:r>
     </w:p>
   </w:footnote>
-  <w:footnote w:id="54">
+  <w:footnote w:id="56">
     <w:p>
       <w:pPr>
         <w:pStyle w:val="FootnoteText"/>
@@ -1733,7 +1838,7 @@
       </w:r>
     </w:p>
   </w:footnote>
-  <w:footnote w:id="55">
+  <w:footnote w:id="57">
     <w:p>
       <w:pPr>
         <w:pStyle w:val="FootnoteText"/>
@@ -1768,7 +1873,7 @@
       <w:r>
         <w:t xml:space="preserve"> </w:t>
       </w:r>
-      <w:hyperlink r:id="rId56">
+      <w:hyperlink r:id="rId58">
         <w:r>
           <w:rPr>
             <w:rStyle w:val="Hyperlink"/>
@@ -1781,7 +1886,7 @@
       </w:r>
     </w:p>
   </w:footnote>
-  <w:footnote w:id="58">
+  <w:footnote w:id="60">
     <w:p>
       <w:pPr>
         <w:pStyle w:val="FootnoteText"/>
@@ -1797,56 +1902,6 @@
       </w:r>
       <w:r>
         <w:t xml:space="preserve">Pennington, Steele, and Dougherty, “A Political History of School Finance Reform in Metropolitan Hartford, Connecticut, 1945-2005.”</w:t>
-      </w:r>
-    </w:p>
-  </w:footnote>
-  <w:footnote w:id="59">
-    <w:p>
-      <w:pPr>
-        <w:pStyle w:val="FootnoteText"/>
-      </w:pPr>
-      <w:r>
-        <w:rPr>
-          <w:rStyle w:val="FootnoteReference"/>
-        </w:rPr>
-        <w:footnoteRef/>
-      </w:r>
-      <w:r>
-        <w:t xml:space="preserve"> </w:t>
-      </w:r>
-      <w:r>
-        <w:t xml:space="preserve">Dougherty, “Review of ’Connecticut’s Public Schools.”</w:t>
-      </w:r>
-    </w:p>
-  </w:footnote>
-  <w:footnote w:id="60">
-    <w:p>
-      <w:pPr>
-        <w:pStyle w:val="FootnoteText"/>
-      </w:pPr>
-      <w:r>
-        <w:rPr>
-          <w:rStyle w:val="FootnoteReference"/>
-        </w:rPr>
-        <w:footnoteRef/>
-      </w:r>
-      <w:r>
-        <w:t xml:space="preserve"> </w:t>
-      </w:r>
-      <w:r>
-        <w:t xml:space="preserve">Tegeler,</w:t>
-      </w:r>
-      <w:r>
-        <w:t xml:space="preserve"> </w:t>
-      </w:r>
-      <w:r>
-        <w:rPr>
-          <w:i/>
-        </w:rPr>
-        <w:t xml:space="preserve">Finding Common Ground</w:t>
-      </w:r>
-      <w:r>
-        <w:t xml:space="preserve">.</w:t>
       </w:r>
     </w:p>
   </w:footnote>
@@ -1865,7 +1920,26 @@
         <w:t xml:space="preserve"> </w:t>
       </w:r>
       <w:r>
-        <w:t xml:space="preserve">Whitten,</w:t>
+        <w:t xml:space="preserve">Dougherty, “Review of ’Connecticut’s Public Schools.”</w:t>
+      </w:r>
+    </w:p>
+  </w:footnote>
+  <w:footnote w:id="62">
+    <w:p>
+      <w:pPr>
+        <w:pStyle w:val="FootnoteText"/>
+      </w:pPr>
+      <w:r>
+        <w:rPr>
+          <w:rStyle w:val="FootnoteReference"/>
+        </w:rPr>
+        <w:footnoteRef/>
+      </w:r>
+      <w:r>
+        <w:t xml:space="preserve"> </w:t>
+      </w:r>
+      <w:r>
+        <w:t xml:space="preserve">Tegeler,</w:t>
       </w:r>
       <w:r>
         <w:t xml:space="preserve"> </w:t>
@@ -1874,7 +1948,7 @@
         <w:rPr>
           <w:i/>
         </w:rPr>
-        <w:t xml:space="preserve">West Hartford Zoning</w:t>
+        <w:t xml:space="preserve">Finding Common Ground</w:t>
       </w:r>
       <w:r>
         <w:t xml:space="preserve">.</w:t>
@@ -1896,6 +1970,37 @@
         <w:t xml:space="preserve"> </w:t>
       </w:r>
       <w:r>
+        <w:t xml:space="preserve">Whitten,</w:t>
+      </w:r>
+      <w:r>
+        <w:t xml:space="preserve"> </w:t>
+      </w:r>
+      <w:r>
+        <w:rPr>
+          <w:i/>
+        </w:rPr>
+        <w:t xml:space="preserve">West Hartford Zoning</w:t>
+      </w:r>
+      <w:r>
+        <w:t xml:space="preserve">.</w:t>
+      </w:r>
+    </w:p>
+  </w:footnote>
+  <w:footnote w:id="65">
+    <w:p>
+      <w:pPr>
+        <w:pStyle w:val="FootnoteText"/>
+      </w:pPr>
+      <w:r>
+        <w:rPr>
+          <w:rStyle w:val="FootnoteReference"/>
+        </w:rPr>
+        <w:footnoteRef/>
+      </w:r>
+      <w:r>
+        <w:t xml:space="preserve"> </w:t>
+      </w:r>
+      <w:r>
         <w:t xml:space="preserve">Tegeler,</w:t>
       </w:r>
       <w:r>
@@ -1912,7 +2017,7 @@
       </w:r>
     </w:p>
   </w:footnote>
-  <w:footnote w:id="64">
+  <w:footnote w:id="66">
     <w:p>
       <w:pPr>
         <w:pStyle w:val="FootnoteText"/>

</xml_diff>

<commit_message>
cleaned up knitr code examples
</commit_message>
<xml_diff>
--- a/book/bookdown-test.docx
+++ b/book/bookdown-test.docx
@@ -243,7 +243,7 @@
         <w:pStyle w:val="Compact"/>
       </w:pPr>
       <w:r>
-        <w:t xml:space="preserve">Figure 2: URL inserted using R code: centered, resized at 90 percent, not sure how to format footnotes or italics</w:t>
+        <w:t xml:space="preserve">Figure 2: URL inserted using R code: centered, resized at 90 percent, not sure how to format italics, and I have not succeeded in adding footnotes to captions this way, which I need for sourcework</w:t>
       </w:r>
     </w:p>
     <w:p>
@@ -408,6 +408,14 @@
       <w:r>
         <w:t xml:space="preserve">Lorem ipsum dolor sit amet, consectetur adipisicing elit, sed do eiusmod tempor incididunt ut labore et dolore magna aliqua. Ut enim ad minim veniam, quis nostrud exercitation ullamco laboris nisi ut aliquip ex ea commodo consequat. Duis aute irure dolor in reprehenderit in voluptate velit esse cillum dolore eu fugiat nulla pariatur. Excepteur sint occaecat cupidatat non proident, sunt in culpa qui officia deserunt mollit anim id est laborum. Duis aute irure dolor in reprehenderit in voluptate velit esse cillum dolore eu fugiat nulla pariatur. Excepteur sint occaecat cupidatat non proident, sunt in culpa qui officia deserunt mollit anim id est laborum.</w:t>
       </w:r>
+    </w:p>
+    <w:p>
+      <w:pPr>
+        <w:pStyle w:val="BodyText"/>
+      </w:pPr>
+      <w:r>
+        <w:t xml:space="preserve">Lorem ipsum dolor sit amet, consectetur adipisicing elit, sed do eiusmod tempor incididunt ut labore et dolore magna aliqua. Ut enim ad minim veniam, quis nostrud exercitation ullamco laboris nisi ut aliquip ex ea commodo consequat. Duis aute irure dolor in reprehenderit in voluptate velit esse cillum dolore eu fugiat nulla pariatur. Excepteur sint occaecat cupidatat non proident, sunt in culpa qui officia deserunt mollit anim id est laborum.</w:t>
+      </w:r>
       <w:r>
         <w:rPr>
           <w:rStyle w:val="FootnoteReference"/>
@@ -420,13 +428,41 @@
         <w:pStyle w:val="BodyText"/>
       </w:pPr>
       <w:r>
+        <w:t xml:space="preserve">Lorem ipsum dolor sit amet, consectetur adipisicing elit, sed do eiusmod tempor incididunt ut labore et dolore magna aliqua. Ut enim ad minim veniam, quis nostrud exercitation ullamco laboris nisi ut aliquip ex ea commodo consequat. Duis aute irure dolor in reprehenderit in voluptate velit esse cillum dolore eu fugiat nulla pariatur. Excepteur sint occaecat cupidatat non proident, sunt in culpa qui officia deserunt mollit anim id est laborum..</w:t>
+      </w:r>
+      <w:r>
+        <w:rPr>
+          <w:rStyle w:val="FootnoteReference"/>
+        </w:rPr>
+        <w:footnoteReference w:id="40"/>
+      </w:r>
+    </w:p>
+    <w:p>
+      <w:pPr>
+        <w:pStyle w:val="BodyText"/>
+      </w:pPr>
+      <w:r>
+        <w:t xml:space="preserve">Lorem ipsum dolor sit amet, consectetur adipisicing elit, sed do eiusmod tempor incididunt ut labore et dolore magna aliqua. Ut enim ad minim veniam, quis nostrud exercitation ullamco laboris nisi ut aliquip ex ea commodo consequat. Duis aute irure dolor in reprehenderit in voluptate velit esse cillum dolore eu fugiat nulla pariatur. Excepteur sint occaecat cupidatat non proident, sunt in culpa qui officia deserunt mollit anim id est laborum.Lorem ipsum dolor sit amet, consectetur adipisicing elit, sed do eiusmod tempor incididunt ut labore et dolore magna aliqua. Ut enim ad minim veniam, quis nostrud exercitation ullamco laboris nisi ut aliquip ex ea commodo consequat.</w:t>
+      </w:r>
+      <w:r>
+        <w:rPr>
+          <w:rStyle w:val="FootnoteReference"/>
+        </w:rPr>
+        <w:footnoteReference w:id="42"/>
+      </w:r>
+    </w:p>
+    <w:p>
+      <w:pPr>
+        <w:pStyle w:val="BodyText"/>
+      </w:pPr>
+      <w:r>
         <w:t xml:space="preserve">Lorem ipsum dolor sit amet, consectetur adipisicing elit, sed do eiusmod tempor incididunt ut labore et dolore magna aliqua. Ut enim ad minim veniam, quis nostrud exercitation ullamco laboris nisi ut aliquip ex ea commodo consequat. Duis aute irure dolor in reprehenderit in voluptate velit esse cillum dolore eu fugiat nulla pariatur. Excepteur sint occaecat cupidatat non proident, sunt in culpa qui officia deserunt mollit anim id est laborum.</w:t>
       </w:r>
       <w:r>
         <w:rPr>
           <w:rStyle w:val="FootnoteReference"/>
         </w:rPr>
-        <w:footnoteReference w:id="40"/>
+        <w:footnoteReference w:id="44"/>
       </w:r>
     </w:p>
     <w:p>
@@ -434,13 +470,135 @@
         <w:pStyle w:val="BodyText"/>
       </w:pPr>
       <w:r>
+        <w:t xml:space="preserve">Lorem ipsum dolor sit amet, consectetur adipisicing elit, sed do eiusmod tempor incididunt ut labore et dolore magna aliqua. Ut enim ad minim veniam, quis nostrud exercitation ullamco laboris nisi ut aliquip ex ea commodo consequat. Duis aute irure dolor in reprehenderit in voluptate velit esse cillum dolore eu fugiat nulla pariatur. Excepteur sint occaecat cupidatat non proident, sunt in culpa qui officia deserunt mollit anim id est laborum.</w:t>
+      </w:r>
+      <w:r>
+        <w:rPr>
+          <w:rStyle w:val="FootnoteReference"/>
+        </w:rPr>
+        <w:footnoteReference w:id="45"/>
+      </w:r>
+    </w:p>
+    <w:p>
+      <w:pPr>
+        <w:pStyle w:val="BodyText"/>
+      </w:pPr>
+      <w:r>
+        <w:t xml:space="preserve">Lorem ipsum dolor sit amet, consectetur adipisicing elit, sed do eiusmod tempor incididunt ut labore et dolore magna aliqua. Ut enim ad minim veniam, quis nostrud exercitation ullamco laboris nisi ut aliquip ex ea commodo consequat. Duis aute irure dolor in reprehenderit in voluptate velit esse cillum dolore eu fugiat nulla pariatur. Excepteur sint occaecat cupidatat non proident, sunt in culpa qui officia deserunt mollit anim id est laborum.</w:t>
+      </w:r>
+      <w:r>
+        <w:rPr>
+          <w:rStyle w:val="FootnoteReference"/>
+        </w:rPr>
+        <w:footnoteReference w:id="47"/>
+      </w:r>
+    </w:p>
+    <w:p>
+      <w:pPr>
+        <w:pStyle w:val="BodyText"/>
+      </w:pPr>
+      <w:r>
+        <w:t xml:space="preserve">Second reference for this citation. Lorem ipsum dolor sit amet, consectetur adipisicing elit, sed do eiusmod tempor incididunt ut labore et dolore magna aliqua. Ut enim ad minim veniam, quis nostrud exercitation ullamco laboris nisi ut aliquip ex ea commodo consequat. Duis aute irure dolor in reprehenderit in voluptate velit esse cillum dolore eu fugiat nulla pariatur. Excepteur sint occaecat cupidatat non proident, sunt in culpa qui officia deserunt mollit anim id est laborum.</w:t>
+      </w:r>
+      <w:r>
+        <w:rPr>
+          <w:rStyle w:val="FootnoteReference"/>
+        </w:rPr>
+        <w:footnoteReference w:id="48"/>
+      </w:r>
+    </w:p>
+    <w:p>
+      <w:pPr>
+        <w:pStyle w:val="Heading1"/>
+      </w:pPr>
+      <w:bookmarkStart w:id="49" w:name="chapter-2"/>
+      <w:r>
+        <w:t xml:space="preserve">Chapter 2</w:t>
+      </w:r>
+      <w:bookmarkEnd w:id="49"/>
+    </w:p>
+    <w:p>
+      <w:pPr>
+        <w:pStyle w:val="FirstParagraph"/>
+      </w:pPr>
+      <w:r>
+        <w:t xml:space="preserve">Lorem ipsum dolor sit amet, consectetur adipisicing elit, sed do eiusmod tempor incididunt ut labore et dolore magna aliqua. Ut enim ad minim veniam, quis nostrud exercitation ullamco laboris nisi ut aliquip ex ea commodo consequat. Duis aute irure dolor in reprehenderit in voluptate velit esse cillum dolore eu fugiat nulla pariatur. Excepteur sint occaecat cupidatat non proident, sunt in culpa qui officia deserunt mollit anim id est laborum.</w:t>
+      </w:r>
+      <w:r>
+        <w:rPr>
+          <w:rStyle w:val="FootnoteReference"/>
+        </w:rPr>
+        <w:footnoteReference w:id="50"/>
+      </w:r>
+    </w:p>
+    <w:p>
+      <w:pPr>
+        <w:pStyle w:val="BodyText"/>
+      </w:pPr>
+      <w:r>
+        <w:t xml:space="preserve">Lorem ipsum dolor sit amet, consectetur adipisicing elit, sed do eiusmod tempor incididunt ut labore et dolore magna aliqua. Ut enim ad minim veniam, quis nostrud exercitation ullamco laboris nisi ut aliquip ex ea commodo consequat. Duis aute irure dolor in reprehenderit in voluptate velit esse cillum dolore eu fugiat nulla pariatur. Excepteur sint occaecat cupidatat non proident, sunt in culpa qui officia deserunt mollit anim id est laborum.</w:t>
+      </w:r>
+      <w:r>
+        <w:rPr>
+          <w:rStyle w:val="FootnoteReference"/>
+        </w:rPr>
+        <w:footnoteReference w:id="51"/>
+      </w:r>
+    </w:p>
+    <w:p>
+      <w:pPr>
+        <w:pStyle w:val="BodyText"/>
+      </w:pPr>
+      <w:r>
+        <w:t xml:space="preserve">Lorem ipsum dolor sit amet, consectetur adipisicing elit, sed do eiusmod tempor incididunt ut labore et dolore magna aliqua. Ut enim ad minim veniam, quis nostrud exercitation ullamco laboris nisi ut aliquip ex ea commodo consequat. Duis aute irure dolor in reprehenderit in voluptate velit esse cillum dolore eu fugiat nulla pariatur. Excepteur sint occaecat cupidatat non proident, sunt in culpa qui officia deserunt mollit anim id est laborum.</w:t>
+      </w:r>
+      <w:r>
+        <w:rPr>
+          <w:rStyle w:val="FootnoteReference"/>
+        </w:rPr>
+        <w:footnoteReference w:id="52"/>
+      </w:r>
+    </w:p>
+    <w:p>
+      <w:pPr>
+        <w:pStyle w:val="BodyText"/>
+      </w:pPr>
+      <w:r>
+        <w:t xml:space="preserve">Lorem ipsum dolor sit amet, consectetur adipisicing elit, sed do eiusmod tempor incididunt ut labore et dolore magna aliqua. Ut enim ad minim veniam, quis nostrud exercitation ullamco laboris nisi ut aliquip ex ea commodo consequat. Duis aute irure dolor in reprehenderit in voluptate velit esse cillum dolore eu fugiat nulla pariatur. Excepteur sint occaecat cupidatat non proident, sunt in culpa qui officia deserunt mollit anim id est laborum. Duis aute irure dolor in reprehenderit in voluptate velit esse cillum dolore eu fugiat nulla pariatur. Excepteur sint occaecat cupidatat non proident, sunt in culpa qui officia deserunt mollit anim id est laborum.</w:t>
+      </w:r>
+      <w:r>
+        <w:rPr>
+          <w:rStyle w:val="FootnoteReference"/>
+        </w:rPr>
+        <w:footnoteReference w:id="53"/>
+      </w:r>
+    </w:p>
+    <w:p>
+      <w:pPr>
+        <w:pStyle w:val="BodyText"/>
+      </w:pPr>
+      <w:r>
+        <w:t xml:space="preserve">Lorem ipsum dolor sit amet, consectetur adipisicing elit, sed do eiusmod tempor incididunt ut labore et dolore magna aliqua. Ut enim ad minim veniam, quis nostrud exercitation ullamco laboris nisi ut aliquip ex ea commodo consequat. Duis aute irure dolor in reprehenderit in voluptate velit esse cillum dolore eu fugiat nulla pariatur. Excepteur sint occaecat cupidatat non proident, sunt in culpa qui officia deserunt mollit anim id est laborum.</w:t>
+      </w:r>
+      <w:r>
+        <w:rPr>
+          <w:rStyle w:val="FootnoteReference"/>
+        </w:rPr>
+        <w:footnoteReference w:id="55"/>
+      </w:r>
+    </w:p>
+    <w:p>
+      <w:pPr>
+        <w:pStyle w:val="BodyText"/>
+      </w:pPr>
+      <w:r>
         <w:t xml:space="preserve">Lorem ipsum dolor sit amet, consectetur adipisicing elit, sed do eiusmod tempor incididunt ut labore et dolore magna aliqua. Ut enim ad minim veniam, quis nostrud exercitation ullamco laboris nisi ut aliquip ex ea commodo consequat. Duis aute irure dolor in reprehenderit in voluptate velit esse cillum dolore eu fugiat nulla pariatur. Excepteur sint occaecat cupidatat non proident, sunt in culpa qui officia deserunt mollit anim id est laborum..</w:t>
       </w:r>
       <w:r>
         <w:rPr>
           <w:rStyle w:val="FootnoteReference"/>
         </w:rPr>
-        <w:footnoteReference w:id="42"/>
+        <w:footnoteReference w:id="56"/>
       </w:r>
     </w:p>
     <w:p>
@@ -454,7 +612,7 @@
         <w:rPr>
           <w:rStyle w:val="FootnoteReference"/>
         </w:rPr>
-        <w:footnoteReference w:id="44"/>
+        <w:footnoteReference w:id="57"/>
       </w:r>
     </w:p>
     <w:p>
@@ -468,7 +626,7 @@
         <w:rPr>
           <w:rStyle w:val="FootnoteReference"/>
         </w:rPr>
-        <w:footnoteReference w:id="46"/>
+        <w:footnoteReference w:id="59"/>
       </w:r>
     </w:p>
     <w:p>
@@ -482,7 +640,7 @@
         <w:rPr>
           <w:rStyle w:val="FootnoteReference"/>
         </w:rPr>
-        <w:footnoteReference w:id="47"/>
+        <w:footnoteReference w:id="61"/>
       </w:r>
     </w:p>
     <w:p>
@@ -496,7 +654,31 @@
         <w:rPr>
           <w:rStyle w:val="FootnoteReference"/>
         </w:rPr>
-        <w:footnoteReference w:id="49"/>
+        <w:footnoteReference w:id="62"/>
+      </w:r>
+    </w:p>
+    <w:p>
+      <w:pPr>
+        <w:pStyle w:val="Heading2"/>
+      </w:pPr>
+      <w:bookmarkStart w:id="64" w:name="subchapter-2.1-for-note-testing"/>
+      <w:r>
+        <w:t xml:space="preserve">Subchapter 2.1 for note testing</w:t>
+      </w:r>
+      <w:bookmarkEnd w:id="64"/>
+    </w:p>
+    <w:p>
+      <w:pPr>
+        <w:pStyle w:val="FirstParagraph"/>
+      </w:pPr>
+      <w:r>
+        <w:t xml:space="preserve">More text here More text here More text here More text here More text here More text here More text here More text here More text here More text here More text here More text here More text here More text here More text here More text here More text here More text here More text here More text here More text here More text here More text here More text here More text here More text here More text here More text here More text here.</w:t>
+      </w:r>
+      <w:r>
+        <w:rPr>
+          <w:rStyle w:val="FootnoteReference"/>
+        </w:rPr>
+        <w:footnoteReference w:id="65"/>
       </w:r>
     </w:p>
     <w:p>
@@ -504,24 +686,52 @@
         <w:pStyle w:val="BodyText"/>
       </w:pPr>
       <w:r>
-        <w:t xml:space="preserve">Second reference for this citation. Lorem ipsum dolor sit amet, consectetur adipisicing elit, sed do eiusmod tempor incididunt ut labore et dolore magna aliqua. Ut enim ad minim veniam, quis nostrud exercitation ullamco laboris nisi ut aliquip ex ea commodo consequat. Duis aute irure dolor in reprehenderit in voluptate velit esse cillum dolore eu fugiat nulla pariatur. Excepteur sint occaecat cupidatat non proident, sunt in culpa qui officia deserunt mollit anim id est laborum.</w:t>
-      </w:r>
-      <w:r>
-        <w:rPr>
-          <w:rStyle w:val="FootnoteReference"/>
-        </w:rPr>
-        <w:footnoteReference w:id="50"/>
+        <w:t xml:space="preserve">Lorem ipsum dolor sit amet, consectetur adipisicing elit, sed do eiusmod tempor incididunt ut labore et dolore magna aliqua. Ut enim ad minim veniam, quis nostrud exercitation ullamco laboris nisi ut aliquip ex ea commodo consequat. Duis aute irure dolor in reprehenderit in voluptate velit esse cillum dolore eu fugiat nulla pariatur. Excepteur sint occaecat cupidatat non proident, sunt in culpa qui officia deserunt mollit anim id est laborum.</w:t>
+      </w:r>
+      <w:r>
+        <w:rPr>
+          <w:rStyle w:val="FootnoteReference"/>
+        </w:rPr>
+        <w:footnoteReference w:id="66"/>
+      </w:r>
+    </w:p>
+    <w:p>
+      <w:pPr>
+        <w:pStyle w:val="BodyText"/>
+      </w:pPr>
+      <w:r>
+        <w:t xml:space="preserve">Lorem ipsum dolor sit amet, consectetur adipisicing elit, sed do eiusmod tempor incididunt ut labore et dolore magna aliqua. Ut enim ad minim veniam, quis nostrud exercitation ullamco laboris nisi ut aliquip ex ea commodo consequat. Duis aute irure dolor in reprehenderit in voluptate velit esse cillum dolore eu fugiat nulla pariatur. Excepteur sint occaecat cupidatat non proident, sunt in culpa qui officia deserunt mollit anim id est laborum.</w:t>
+      </w:r>
+      <w:r>
+        <w:rPr>
+          <w:rStyle w:val="FootnoteReference"/>
+        </w:rPr>
+        <w:footnoteReference w:id="67"/>
+      </w:r>
+    </w:p>
+    <w:p>
+      <w:pPr>
+        <w:pStyle w:val="BodyText"/>
+      </w:pPr>
+      <w:r>
+        <w:t xml:space="preserve">Lorem ipsum dolor sit amet, consectetur adipisicing elit, sed do eiusmod tempor incididunt ut labore et dolore magna aliqua. Ut enim ad minim veniam, quis nostrud exercitation ullamco laboris nisi ut aliquip ex ea commodo consequat. Duis aute irure dolor in reprehenderit in voluptate velit esse cillum dolore eu fugiat nulla pariatur. Excepteur sint occaecat cupidatat non proident, sunt in culpa qui officia deserunt mollit anim id est laborum.</w:t>
+      </w:r>
+      <w:r>
+        <w:rPr>
+          <w:rStyle w:val="FootnoteReference"/>
+        </w:rPr>
+        <w:footnoteReference w:id="68"/>
       </w:r>
     </w:p>
     <w:p>
       <w:pPr>
         <w:pStyle w:val="Heading1"/>
       </w:pPr>
-      <w:bookmarkStart w:id="51" w:name="chapter-2"/>
-      <w:r>
-        <w:t xml:space="preserve">Chapter 2</w:t>
-      </w:r>
-      <w:bookmarkEnd w:id="51"/>
+      <w:bookmarkStart w:id="69" w:name="chapter-3"/>
+      <w:r>
+        <w:t xml:space="preserve">Chapter 3</w:t>
+      </w:r>
+      <w:bookmarkEnd w:id="69"/>
     </w:p>
     <w:p>
       <w:pPr>
@@ -534,7 +744,7 @@
         <w:rPr>
           <w:rStyle w:val="FootnoteReference"/>
         </w:rPr>
-        <w:footnoteReference w:id="52"/>
+        <w:footnoteReference w:id="70"/>
       </w:r>
     </w:p>
     <w:p>
@@ -548,7 +758,7 @@
         <w:rPr>
           <w:rStyle w:val="FootnoteReference"/>
         </w:rPr>
-        <w:footnoteReference w:id="53"/>
+        <w:footnoteReference w:id="71"/>
       </w:r>
     </w:p>
     <w:p>
@@ -556,237 +766,21 @@
         <w:pStyle w:val="BodyText"/>
       </w:pPr>
       <w:r>
-        <w:t xml:space="preserve">Lorem ipsum dolor sit amet, consectetur adipisicing elit, sed do eiusmod tempor incididunt ut labore et dolore magna aliqua. Ut enim ad minim veniam, quis nostrud exercitation ullamco laboris nisi ut aliquip ex ea commodo consequat. Duis aute irure dolor in reprehenderit in voluptate velit esse cillum dolore eu fugiat nulla pariatur. Excepteur sint occaecat cupidatat non proident, sunt in culpa qui officia deserunt mollit anim id est laborum.</w:t>
-      </w:r>
-      <w:r>
-        <w:rPr>
-          <w:rStyle w:val="FootnoteReference"/>
-        </w:rPr>
-        <w:footnoteReference w:id="54"/>
-      </w:r>
-    </w:p>
-    <w:p>
-      <w:pPr>
-        <w:pStyle w:val="BodyText"/>
-      </w:pPr>
-      <w:r>
-        <w:t xml:space="preserve">Lorem ipsum dolor sit amet, consectetur adipisicing elit, sed do eiusmod tempor incididunt ut labore et dolore magna aliqua. Ut enim ad minim veniam, quis nostrud exercitation ullamco laboris nisi ut aliquip ex ea commodo consequat. Duis aute irure dolor in reprehenderit in voluptate velit esse cillum dolore eu fugiat nulla pariatur. Excepteur sint occaecat cupidatat non proident, sunt in culpa qui officia deserunt mollit anim id est laborum. Duis aute irure dolor in reprehenderit in voluptate velit esse cillum dolore eu fugiat nulla pariatur. Excepteur sint occaecat cupidatat non proident, sunt in culpa qui officia deserunt mollit anim id est laborum.</w:t>
-      </w:r>
-      <w:r>
-        <w:rPr>
-          <w:rStyle w:val="FootnoteReference"/>
-        </w:rPr>
-        <w:footnoteReference w:id="55"/>
-      </w:r>
-    </w:p>
-    <w:p>
-      <w:pPr>
-        <w:pStyle w:val="BodyText"/>
-      </w:pPr>
-      <w:r>
-        <w:t xml:space="preserve">Lorem ipsum dolor sit amet, consectetur adipisicing elit, sed do eiusmod tempor incididunt ut labore et dolore magna aliqua. Ut enim ad minim veniam, quis nostrud exercitation ullamco laboris nisi ut aliquip ex ea commodo consequat. Duis aute irure dolor in reprehenderit in voluptate velit esse cillum dolore eu fugiat nulla pariatur. Excepteur sint occaecat cupidatat non proident, sunt in culpa qui officia deserunt mollit anim id est laborum.</w:t>
-      </w:r>
-      <w:r>
-        <w:rPr>
-          <w:rStyle w:val="FootnoteReference"/>
-        </w:rPr>
-        <w:footnoteReference w:id="56"/>
-      </w:r>
-    </w:p>
-    <w:p>
-      <w:pPr>
-        <w:pStyle w:val="BodyText"/>
-      </w:pPr>
-      <w:r>
-        <w:t xml:space="preserve">Lorem ipsum dolor sit amet, consectetur adipisicing elit, sed do eiusmod tempor incididunt ut labore et dolore magna aliqua. Ut enim ad minim veniam, quis nostrud exercitation ullamco laboris nisi ut aliquip ex ea commodo consequat. Duis aute irure dolor in reprehenderit in voluptate velit esse cillum dolore eu fugiat nulla pariatur. Excepteur sint occaecat cupidatat non proident, sunt in culpa qui officia deserunt mollit anim id est laborum..</w:t>
-      </w:r>
-      <w:r>
-        <w:rPr>
-          <w:rStyle w:val="FootnoteReference"/>
-        </w:rPr>
-        <w:footnoteReference w:id="57"/>
-      </w:r>
-    </w:p>
-    <w:p>
-      <w:pPr>
-        <w:pStyle w:val="BodyText"/>
-      </w:pPr>
-      <w:r>
-        <w:t xml:space="preserve">Lorem ipsum dolor sit amet, consectetur adipisicing elit, sed do eiusmod tempor incididunt ut labore et dolore magna aliqua. Ut enim ad minim veniam, quis nostrud exercitation ullamco laboris nisi ut aliquip ex ea commodo consequat. Duis aute irure dolor in reprehenderit in voluptate velit esse cillum dolore eu fugiat nulla pariatur. Excepteur sint occaecat cupidatat non proident, sunt in culpa qui officia deserunt mollit anim id est laborum.Lorem ipsum dolor sit amet, consectetur adipisicing elit, sed do eiusmod tempor incididunt ut labore et dolore magna aliqua. Ut enim ad minim veniam, quis nostrud exercitation ullamco laboris nisi ut aliquip ex ea commodo consequat.</w:t>
-      </w:r>
-      <w:r>
-        <w:rPr>
-          <w:rStyle w:val="FootnoteReference"/>
-        </w:rPr>
-        <w:footnoteReference w:id="58"/>
-      </w:r>
-    </w:p>
-    <w:p>
-      <w:pPr>
-        <w:pStyle w:val="BodyText"/>
-      </w:pPr>
-      <w:r>
-        <w:t xml:space="preserve">Lorem ipsum dolor sit amet, consectetur adipisicing elit, sed do eiusmod tempor incididunt ut labore et dolore magna aliqua. Ut enim ad minim veniam, quis nostrud exercitation ullamco laboris nisi ut aliquip ex ea commodo consequat. Duis aute irure dolor in reprehenderit in voluptate velit esse cillum dolore eu fugiat nulla pariatur. Excepteur sint occaecat cupidatat non proident, sunt in culpa qui officia deserunt mollit anim id est laborum.</w:t>
-      </w:r>
-      <w:r>
-        <w:rPr>
-          <w:rStyle w:val="FootnoteReference"/>
-        </w:rPr>
-        <w:footnoteReference w:id="60"/>
-      </w:r>
-    </w:p>
-    <w:p>
-      <w:pPr>
-        <w:pStyle w:val="BodyText"/>
-      </w:pPr>
-      <w:r>
-        <w:t xml:space="preserve">Lorem ipsum dolor sit amet, consectetur adipisicing elit, sed do eiusmod tempor incididunt ut labore et dolore magna aliqua. Ut enim ad minim veniam, quis nostrud exercitation ullamco laboris nisi ut aliquip ex ea commodo consequat. Duis aute irure dolor in reprehenderit in voluptate velit esse cillum dolore eu fugiat nulla pariatur. Excepteur sint occaecat cupidatat non proident, sunt in culpa qui officia deserunt mollit anim id est laborum.</w:t>
-      </w:r>
-      <w:r>
-        <w:rPr>
-          <w:rStyle w:val="FootnoteReference"/>
-        </w:rPr>
-        <w:footnoteReference w:id="62"/>
-      </w:r>
-    </w:p>
-    <w:p>
-      <w:pPr>
-        <w:pStyle w:val="BodyText"/>
-      </w:pPr>
-      <w:r>
-        <w:t xml:space="preserve">Lorem ipsum dolor sit amet, consectetur adipisicing elit, sed do eiusmod tempor incididunt ut labore et dolore magna aliqua. Ut enim ad minim veniam, quis nostrud exercitation ullamco laboris nisi ut aliquip ex ea commodo consequat. Duis aute irure dolor in reprehenderit in voluptate velit esse cillum dolore eu fugiat nulla pariatur. Excepteur sint occaecat cupidatat non proident, sunt in culpa qui officia deserunt mollit anim id est laborum.</w:t>
-      </w:r>
-      <w:r>
-        <w:rPr>
-          <w:rStyle w:val="FootnoteReference"/>
-        </w:rPr>
-        <w:footnoteReference w:id="63"/>
-      </w:r>
-    </w:p>
-    <w:p>
-      <w:pPr>
-        <w:pStyle w:val="Heading2"/>
-      </w:pPr>
-      <w:bookmarkStart w:id="65" w:name="subchapter-2.1-for-note-testing"/>
-      <w:r>
-        <w:t xml:space="preserve">Subchapter 2.1 for note testing</w:t>
-      </w:r>
-      <w:bookmarkEnd w:id="65"/>
-    </w:p>
-    <w:p>
-      <w:pPr>
-        <w:pStyle w:val="FirstParagraph"/>
-      </w:pPr>
-      <w:r>
-        <w:t xml:space="preserve">More text here More text here More text here More text here More text here More text here More text here More text here More text here More text here More text here More text here More text here More text here More text here More text here More text here More text here More text here More text here More text here More text here More text here More text here More text here More text here More text here More text here More text here.</w:t>
-      </w:r>
-      <w:r>
-        <w:rPr>
-          <w:rStyle w:val="FootnoteReference"/>
-        </w:rPr>
-        <w:footnoteReference w:id="66"/>
-      </w:r>
-    </w:p>
-    <w:p>
-      <w:pPr>
-        <w:pStyle w:val="BodyText"/>
-      </w:pPr>
-      <w:r>
-        <w:t xml:space="preserve">Lorem ipsum dolor sit amet, consectetur adipisicing elit, sed do eiusmod tempor incididunt ut labore et dolore magna aliqua. Ut enim ad minim veniam, quis nostrud exercitation ullamco laboris nisi ut aliquip ex ea commodo consequat. Duis aute irure dolor in reprehenderit in voluptate velit esse cillum dolore eu fugiat nulla pariatur. Excepteur sint occaecat cupidatat non proident, sunt in culpa qui officia deserunt mollit anim id est laborum.</w:t>
-      </w:r>
-      <w:r>
-        <w:rPr>
-          <w:rStyle w:val="FootnoteReference"/>
-        </w:rPr>
-        <w:footnoteReference w:id="67"/>
-      </w:r>
-    </w:p>
-    <w:p>
-      <w:pPr>
-        <w:pStyle w:val="BodyText"/>
-      </w:pPr>
-      <w:r>
-        <w:t xml:space="preserve">Lorem ipsum dolor sit amet, consectetur adipisicing elit, sed do eiusmod tempor incididunt ut labore et dolore magna aliqua. Ut enim ad minim veniam, quis nostrud exercitation ullamco laboris nisi ut aliquip ex ea commodo consequat. Duis aute irure dolor in reprehenderit in voluptate velit esse cillum dolore eu fugiat nulla pariatur. Excepteur sint occaecat cupidatat non proident, sunt in culpa qui officia deserunt mollit anim id est laborum.</w:t>
-      </w:r>
-      <w:r>
-        <w:rPr>
-          <w:rStyle w:val="FootnoteReference"/>
-        </w:rPr>
-        <w:footnoteReference w:id="68"/>
-      </w:r>
-    </w:p>
-    <w:p>
-      <w:pPr>
-        <w:pStyle w:val="BodyText"/>
-      </w:pPr>
-      <w:r>
-        <w:t xml:space="preserve">Lorem ipsum dolor sit amet, consectetur adipisicing elit, sed do eiusmod tempor incididunt ut labore et dolore magna aliqua. Ut enim ad minim veniam, quis nostrud exercitation ullamco laboris nisi ut aliquip ex ea commodo consequat. Duis aute irure dolor in reprehenderit in voluptate velit esse cillum dolore eu fugiat nulla pariatur. Excepteur sint occaecat cupidatat non proident, sunt in culpa qui officia deserunt mollit anim id est laborum.</w:t>
-      </w:r>
-      <w:r>
-        <w:rPr>
-          <w:rStyle w:val="FootnoteReference"/>
-        </w:rPr>
-        <w:footnoteReference w:id="69"/>
+        <w:t xml:space="preserve">added text</w:t>
       </w:r>
     </w:p>
     <w:p>
       <w:pPr>
         <w:pStyle w:val="Heading1"/>
       </w:pPr>
-      <w:bookmarkStart w:id="70" w:name="chapter-3"/>
-      <w:r>
-        <w:t xml:space="preserve">Chapter 3</w:t>
-      </w:r>
-      <w:bookmarkEnd w:id="70"/>
-    </w:p>
-    <w:p>
-      <w:pPr>
-        <w:pStyle w:val="FirstParagraph"/>
-      </w:pPr>
-      <w:r>
-        <w:t xml:space="preserve">Lorem ipsum dolor sit amet, consectetur adipisicing elit, sed do eiusmod tempor incididunt ut labore et dolore magna aliqua. Ut enim ad minim veniam, quis nostrud exercitation ullamco laboris nisi ut aliquip ex ea commodo consequat. Duis aute irure dolor in reprehenderit in voluptate velit esse cillum dolore eu fugiat nulla pariatur. Excepteur sint occaecat cupidatat non proident, sunt in culpa qui officia deserunt mollit anim id est laborum.</w:t>
-      </w:r>
-      <w:r>
-        <w:rPr>
-          <w:rStyle w:val="FootnoteReference"/>
-        </w:rPr>
-        <w:footnoteReference w:id="71"/>
-      </w:r>
-    </w:p>
-    <w:p>
-      <w:pPr>
-        <w:pStyle w:val="BodyText"/>
-      </w:pPr>
-      <w:r>
-        <w:t xml:space="preserve">Lorem ipsum dolor sit amet, consectetur adipisicing elit, sed do eiusmod tempor incididunt ut labore et dolore magna aliqua. Ut enim ad minim veniam, quis nostrud exercitation ullamco laboris nisi ut aliquip ex ea commodo consequat. Duis aute irure dolor in reprehenderit in voluptate velit esse cillum dolore eu fugiat nulla pariatur. Excepteur sint occaecat cupidatat non proident, sunt in culpa qui officia deserunt mollit anim id est laborum.</w:t>
-      </w:r>
-      <w:r>
-        <w:rPr>
-          <w:rStyle w:val="FootnoteReference"/>
-        </w:rPr>
-        <w:footnoteReference w:id="72"/>
-      </w:r>
-    </w:p>
-    <w:p>
-      <w:pPr>
-        <w:pStyle w:val="BodyText"/>
-      </w:pPr>
-      <w:r>
-        <w:t xml:space="preserve">added text</w:t>
-      </w:r>
-    </w:p>
-    <w:p>
-      <w:pPr>
-        <w:pStyle w:val="Heading1"/>
-      </w:pPr>
-      <w:bookmarkStart w:id="73" w:name="bibliography"/>
+      <w:bookmarkStart w:id="72" w:name="bibliography"/>
       <w:r>
         <w:t xml:space="preserve">Bibliography</w:t>
       </w:r>
-      <w:bookmarkEnd w:id="73"/>
-    </w:p>
-    <w:bookmarkStart w:id="86" w:name="refs"/>
-    <w:bookmarkStart w:id="74" w:name="ref-berendsSchoolChoiceSchool2011"/>
+      <w:bookmarkEnd w:id="72"/>
+    </w:p>
+    <w:bookmarkStart w:id="85" w:name="refs"/>
+    <w:bookmarkStart w:id="73" w:name="ref-berendsSchoolChoiceSchool2011"/>
     <w:p>
       <w:pPr>
         <w:pStyle w:val="Bibliography"/>
@@ -809,7 +803,7 @@
       <w:r>
         <w:t xml:space="preserve"> </w:t>
       </w:r>
-      <w:hyperlink r:id="rId64">
+      <w:hyperlink r:id="rId63">
         <w:r>
           <w:rPr>
             <w:rStyle w:val="Hyperlink"/>
@@ -821,8 +815,8 @@
         <w:t xml:space="preserve">.</w:t>
       </w:r>
     </w:p>
-    <w:bookmarkEnd w:id="74"/>
-    <w:bookmarkStart w:id="75" w:name="ref-delatorreAchieveHartfordAppoints2012"/>
+    <w:bookmarkEnd w:id="73"/>
+    <w:bookmarkStart w:id="74" w:name="ref-delatorreAchieveHartfordAppoints2012"/>
     <w:p>
       <w:pPr>
         <w:pStyle w:val="Bibliography"/>
@@ -857,8 +851,8 @@
         <w:t xml:space="preserve">.</w:t>
       </w:r>
     </w:p>
-    <w:bookmarkEnd w:id="75"/>
-    <w:bookmarkStart w:id="76" w:name="ref-doughertyBridgingGapUrban2007"/>
+    <w:bookmarkEnd w:id="74"/>
+    <w:bookmarkStart w:id="75" w:name="ref-doughertyBridgingGapUrban2007"/>
     <w:p>
       <w:pPr>
         <w:pStyle w:val="Bibliography"/>
@@ -881,7 +875,7 @@
       <w:r>
         <w:t xml:space="preserve"> </w:t>
       </w:r>
-      <w:hyperlink r:id="rId59">
+      <w:hyperlink r:id="rId58">
         <w:r>
           <w:rPr>
             <w:rStyle w:val="Hyperlink"/>
@@ -893,8 +887,8 @@
         <w:t xml:space="preserve">.</w:t>
       </w:r>
     </w:p>
-    <w:bookmarkEnd w:id="76"/>
-    <w:bookmarkStart w:id="77" w:name="ref-doughertyConflictingQuestionsWhy2009"/>
+    <w:bookmarkEnd w:id="75"/>
+    <w:bookmarkStart w:id="76" w:name="ref-doughertyConflictingQuestionsWhy2009"/>
     <w:p>
       <w:pPr>
         <w:pStyle w:val="Bibliography"/>
@@ -917,7 +911,7 @@
       <w:r>
         <w:t xml:space="preserve"> </w:t>
       </w:r>
-      <w:hyperlink r:id="rId41">
+      <w:hyperlink r:id="rId39">
         <w:r>
           <w:rPr>
             <w:rStyle w:val="Hyperlink"/>
@@ -929,8 +923,8 @@
         <w:t xml:space="preserve">.</w:t>
       </w:r>
     </w:p>
-    <w:bookmarkEnd w:id="77"/>
-    <w:bookmarkStart w:id="78" w:name="ref-doughertyReviewConnecticutPublic2011"/>
+    <w:bookmarkEnd w:id="76"/>
+    <w:bookmarkStart w:id="77" w:name="ref-doughertyReviewConnecticutPublic2011"/>
     <w:p>
       <w:pPr>
         <w:pStyle w:val="Bibliography"/>
@@ -956,7 +950,7 @@
       <w:r>
         <w:t xml:space="preserve"> </w:t>
       </w:r>
-      <w:hyperlink r:id="rId39">
+      <w:hyperlink r:id="rId54">
         <w:r>
           <w:rPr>
             <w:rStyle w:val="Hyperlink"/>
@@ -968,8 +962,8 @@
         <w:t xml:space="preserve">.</w:t>
       </w:r>
     </w:p>
-    <w:bookmarkEnd w:id="78"/>
-    <w:bookmarkStart w:id="79" w:name="ref-doughertySchoolChoiceSuburbia2009"/>
+    <w:bookmarkEnd w:id="77"/>
+    <w:bookmarkStart w:id="78" w:name="ref-doughertySchoolChoiceSuburbia2009"/>
     <w:p>
       <w:pPr>
         <w:pStyle w:val="Bibliography"/>
@@ -995,7 +989,7 @@
       <w:r>
         <w:t xml:space="preserve"> </w:t>
       </w:r>
-      <w:hyperlink r:id="rId61">
+      <w:hyperlink r:id="rId60">
         <w:r>
           <w:rPr>
             <w:rStyle w:val="Hyperlink"/>
@@ -1007,8 +1001,8 @@
         <w:t xml:space="preserve">.</w:t>
       </w:r>
     </w:p>
-    <w:bookmarkEnd w:id="79"/>
-    <w:bookmarkStart w:id="80" w:name="ref-doughertySheffNeillWeak2009"/>
+    <w:bookmarkEnd w:id="78"/>
+    <w:bookmarkStart w:id="79" w:name="ref-doughertySheffNeillWeak2009"/>
     <w:p>
       <w:pPr>
         <w:pStyle w:val="Bibliography"/>
@@ -1031,7 +1025,7 @@
       <w:r>
         <w:t xml:space="preserve"> </w:t>
       </w:r>
-      <w:hyperlink r:id="rId43">
+      <w:hyperlink r:id="rId41">
         <w:r>
           <w:rPr>
             <w:rStyle w:val="Hyperlink"/>
@@ -1043,8 +1037,8 @@
         <w:t xml:space="preserve">.</w:t>
       </w:r>
     </w:p>
-    <w:bookmarkEnd w:id="80"/>
-    <w:bookmarkStart w:id="81" w:name="ref-penningtonPoliticalHistorySchool2007"/>
+    <w:bookmarkEnd w:id="79"/>
+    <w:bookmarkStart w:id="80" w:name="ref-penningtonPoliticalHistorySchool2007"/>
     <w:p>
       <w:pPr>
         <w:pStyle w:val="Bibliography"/>
@@ -1067,8 +1061,8 @@
         <w:t xml:space="preserve">.</w:t>
       </w:r>
     </w:p>
-    <w:bookmarkEnd w:id="81"/>
-    <w:bookmarkStart w:id="82" w:name="ref-tegelerFindingCommonGround2011"/>
+    <w:bookmarkEnd w:id="80"/>
+    <w:bookmarkStart w:id="81" w:name="ref-tegelerFindingCommonGround2011"/>
     <w:p>
       <w:pPr>
         <w:pStyle w:val="Bibliography"/>
@@ -1103,8 +1097,8 @@
         <w:t xml:space="preserve">.</w:t>
       </w:r>
     </w:p>
-    <w:bookmarkEnd w:id="82"/>
-    <w:bookmarkStart w:id="83" w:name="ref-thomasCTSchoolFunding2015"/>
+    <w:bookmarkEnd w:id="81"/>
+    <w:bookmarkStart w:id="82" w:name="ref-thomasCTSchoolFunding2015"/>
     <w:p>
       <w:pPr>
         <w:pStyle w:val="Bibliography"/>
@@ -1127,7 +1121,7 @@
       <w:r>
         <w:t xml:space="preserve"> </w:t>
       </w:r>
-      <w:hyperlink r:id="rId45">
+      <w:hyperlink r:id="rId43">
         <w:r>
           <w:rPr>
             <w:rStyle w:val="Hyperlink"/>
@@ -1139,8 +1133,8 @@
         <w:t xml:space="preserve">.</w:t>
       </w:r>
     </w:p>
-    <w:bookmarkEnd w:id="83"/>
-    <w:bookmarkStart w:id="84" w:name="ref-wellsBoundaryCrossingDiversity2009"/>
+    <w:bookmarkEnd w:id="82"/>
+    <w:bookmarkStart w:id="83" w:name="ref-wellsBoundaryCrossingDiversity2009"/>
     <w:p>
       <w:pPr>
         <w:pStyle w:val="Bibliography"/>
@@ -1151,7 +1145,7 @@
       <w:r>
         <w:t xml:space="preserve"> </w:t>
       </w:r>
-      <w:hyperlink r:id="rId48">
+      <w:hyperlink r:id="rId46">
         <w:r>
           <w:rPr>
             <w:rStyle w:val="Hyperlink"/>
@@ -1163,8 +1157,8 @@
         <w:t xml:space="preserve">.</w:t>
       </w:r>
     </w:p>
-    <w:bookmarkEnd w:id="84"/>
-    <w:bookmarkStart w:id="85" w:name="ref-whittenWestHartfordZoning1924"/>
+    <w:bookmarkEnd w:id="83"/>
+    <w:bookmarkStart w:id="84" w:name="ref-whittenWestHartfordZoning1924"/>
     <w:p>
       <w:pPr>
         <w:pStyle w:val="Bibliography"/>
@@ -1199,8 +1193,8 @@
         <w:t xml:space="preserve">.</w:t>
       </w:r>
     </w:p>
+    <w:bookmarkEnd w:id="84"/>
     <w:bookmarkEnd w:id="85"/>
-    <w:bookmarkEnd w:id="86"/>
     <w:sectPr/>
   </w:body>
 </w:document>
@@ -1412,6 +1406,324 @@
         <w:t xml:space="preserve"> </w:t>
       </w:r>
       <w:r>
+        <w:t xml:space="preserve">Jack Dougherty, “Conflicting Questions: Why Historians and Policymakers Miscommunicate on Urban Education,” in</w:t>
+      </w:r>
+      <w:r>
+        <w:t xml:space="preserve"> </w:t>
+      </w:r>
+      <w:r>
+        <w:rPr>
+          <w:i/>
+        </w:rPr>
+        <w:t xml:space="preserve">Clio at the Table: Using History to Inform and Improve Education Policy</w:t>
+      </w:r>
+      <w:r>
+        <w:t xml:space="preserve">, ed. Kenneth Wong and Robert Rothman (New York: Peter Lang, 2009), 251–62,</w:t>
+      </w:r>
+      <w:r>
+        <w:t xml:space="preserve"> </w:t>
+      </w:r>
+      <w:hyperlink r:id="rId39">
+        <w:r>
+          <w:rPr>
+            <w:rStyle w:val="Hyperlink"/>
+          </w:rPr>
+          <w:t xml:space="preserve">http://digitalrepository.trincoll.edu/cssp_papers/4/</w:t>
+        </w:r>
+      </w:hyperlink>
+      <w:r>
+        <w:t xml:space="preserve">.</w:t>
+      </w:r>
+    </w:p>
+  </w:footnote>
+  <w:footnote w:id="40">
+    <w:p>
+      <w:pPr>
+        <w:pStyle w:val="FootnoteText"/>
+      </w:pPr>
+      <w:r>
+        <w:rPr>
+          <w:rStyle w:val="FootnoteReference"/>
+        </w:rPr>
+        <w:footnoteRef/>
+      </w:r>
+      <w:r>
+        <w:t xml:space="preserve"> </w:t>
+      </w:r>
+      <w:r>
+        <w:t xml:space="preserve">Jack Dougherty, Jesse Wanzer, and Christina Ramsay, “Sheff V. O’Neill: Weak Desegregation Remedies and Strong Disincentives in Connecticut, 1996-2008,” in</w:t>
+      </w:r>
+      <w:r>
+        <w:t xml:space="preserve"> </w:t>
+      </w:r>
+      <w:r>
+        <w:rPr>
+          <w:i/>
+        </w:rPr>
+        <w:t xml:space="preserve">From the Courtroom to the Classroom: The Shifting Landscape of School Desegregation</w:t>
+      </w:r>
+      <w:r>
+        <w:t xml:space="preserve">, ed. Claire Smrekar and Ellen Goldring (Cambridge, MA: Harvard Education Press, 2009), 103–27,</w:t>
+      </w:r>
+      <w:r>
+        <w:t xml:space="preserve"> </w:t>
+      </w:r>
+      <w:hyperlink r:id="rId41">
+        <w:r>
+          <w:rPr>
+            <w:rStyle w:val="Hyperlink"/>
+          </w:rPr>
+          <w:t xml:space="preserve">http://digitalrepository.trincoll.edu/cssp_papers/3/</w:t>
+        </w:r>
+      </w:hyperlink>
+      <w:r>
+        <w:t xml:space="preserve">.</w:t>
+      </w:r>
+    </w:p>
+  </w:footnote>
+  <w:footnote w:id="42">
+    <w:p>
+      <w:pPr>
+        <w:pStyle w:val="FootnoteText"/>
+      </w:pPr>
+      <w:r>
+        <w:rPr>
+          <w:rStyle w:val="FootnoteReference"/>
+        </w:rPr>
+        <w:footnoteRef/>
+      </w:r>
+      <w:r>
+        <w:t xml:space="preserve"> </w:t>
+      </w:r>
+      <w:r>
+        <w:t xml:space="preserve">Jacqueline Rabe Thomas, “CT School Funding Overpays Wealthy Towns, Underpays Needier, Critics Say,”</w:t>
+      </w:r>
+      <w:r>
+        <w:t xml:space="preserve"> </w:t>
+      </w:r>
+      <w:r>
+        <w:rPr>
+          <w:i/>
+        </w:rPr>
+        <w:t xml:space="preserve">The CT Mirror</w:t>
+      </w:r>
+      <w:r>
+        <w:t xml:space="preserve">, March 2015,</w:t>
+      </w:r>
+      <w:r>
+        <w:t xml:space="preserve"> </w:t>
+      </w:r>
+      <w:hyperlink r:id="rId43">
+        <w:r>
+          <w:rPr>
+            <w:rStyle w:val="Hyperlink"/>
+          </w:rPr>
+          <w:t xml:space="preserve">http://ctmirror.org/2015/03/04/connecticut-school-funding-plan-overpays-wealthy-towns-underpays-neediest-critics-say/</w:t>
+        </w:r>
+      </w:hyperlink>
+      <w:r>
+        <w:t xml:space="preserve">.</w:t>
+      </w:r>
+    </w:p>
+  </w:footnote>
+  <w:footnote w:id="44">
+    <w:p>
+      <w:pPr>
+        <w:pStyle w:val="FootnoteText"/>
+      </w:pPr>
+      <w:r>
+        <w:rPr>
+          <w:rStyle w:val="FootnoteReference"/>
+        </w:rPr>
+        <w:footnoteRef/>
+      </w:r>
+      <w:r>
+        <w:t xml:space="preserve"> </w:t>
+      </w:r>
+      <w:r>
+        <w:t xml:space="preserve">De La Torre, “Achieve Hartford! Appoints New Executive Director.”</w:t>
+      </w:r>
+    </w:p>
+  </w:footnote>
+  <w:footnote w:id="45">
+    <w:p>
+      <w:pPr>
+        <w:pStyle w:val="FootnoteText"/>
+      </w:pPr>
+      <w:r>
+        <w:rPr>
+          <w:rStyle w:val="FootnoteReference"/>
+        </w:rPr>
+        <w:footnoteRef/>
+      </w:r>
+      <w:r>
+        <w:t xml:space="preserve"> </w:t>
+      </w:r>
+      <w:r>
+        <w:t xml:space="preserve">Amy Stuart Wells et al., “Boundary Crossing for Diversity, Equity, and Achievement: Interdistrict School Desegregation and Educational Opportunity” (Cambridge MA: Charles Hamilton Houston Institute for Race and Justice, November 2009),</w:t>
+      </w:r>
+      <w:r>
+        <w:t xml:space="preserve"> </w:t>
+      </w:r>
+      <w:hyperlink r:id="rId46">
+        <w:r>
+          <w:rPr>
+            <w:rStyle w:val="Hyperlink"/>
+          </w:rPr>
+          <w:t xml:space="preserve">http://charleshamiltonhouston.org/assets/documents/publications/Wells_BoundaryCrossing.pdf</w:t>
+        </w:r>
+      </w:hyperlink>
+      <w:r>
+        <w:t xml:space="preserve">.</w:t>
+      </w:r>
+    </w:p>
+  </w:footnote>
+  <w:footnote w:id="47">
+    <w:p>
+      <w:pPr>
+        <w:pStyle w:val="FootnoteText"/>
+      </w:pPr>
+      <w:r>
+        <w:rPr>
+          <w:rStyle w:val="FootnoteReference"/>
+        </w:rPr>
+        <w:footnoteRef/>
+      </w:r>
+      <w:r>
+        <w:t xml:space="preserve"> </w:t>
+      </w:r>
+      <w:r>
+        <w:t xml:space="preserve">Tegeler,</w:t>
+      </w:r>
+      <w:r>
+        <w:t xml:space="preserve"> </w:t>
+      </w:r>
+      <w:r>
+        <w:rPr>
+          <w:i/>
+        </w:rPr>
+        <w:t xml:space="preserve">Finding Common Ground</w:t>
+      </w:r>
+      <w:r>
+        <w:t xml:space="preserve">.</w:t>
+      </w:r>
+    </w:p>
+  </w:footnote>
+  <w:footnote w:id="48">
+    <w:p>
+      <w:pPr>
+        <w:pStyle w:val="FootnoteText"/>
+      </w:pPr>
+      <w:r>
+        <w:rPr>
+          <w:rStyle w:val="FootnoteReference"/>
+        </w:rPr>
+        <w:footnoteRef/>
+      </w:r>
+      <w:r>
+        <w:t xml:space="preserve"> </w:t>
+      </w:r>
+      <w:r>
+        <w:t xml:space="preserve">Dougherty, “Conflicting Questions.”</w:t>
+      </w:r>
+    </w:p>
+  </w:footnote>
+  <w:footnote w:id="50">
+    <w:p>
+      <w:pPr>
+        <w:pStyle w:val="FootnoteText"/>
+      </w:pPr>
+      <w:r>
+        <w:rPr>
+          <w:rStyle w:val="FootnoteReference"/>
+        </w:rPr>
+        <w:footnoteRef/>
+      </w:r>
+      <w:r>
+        <w:t xml:space="preserve"> </w:t>
+      </w:r>
+      <w:r>
+        <w:t xml:space="preserve">Tegeler,</w:t>
+      </w:r>
+      <w:r>
+        <w:t xml:space="preserve"> </w:t>
+      </w:r>
+      <w:r>
+        <w:rPr>
+          <w:i/>
+        </w:rPr>
+        <w:t xml:space="preserve">Finding Common Ground</w:t>
+      </w:r>
+      <w:r>
+        <w:t xml:space="preserve">.</w:t>
+      </w:r>
+    </w:p>
+  </w:footnote>
+  <w:footnote w:id="51">
+    <w:p>
+      <w:pPr>
+        <w:pStyle w:val="FootnoteText"/>
+      </w:pPr>
+      <w:r>
+        <w:rPr>
+          <w:rStyle w:val="FootnoteReference"/>
+        </w:rPr>
+        <w:footnoteRef/>
+      </w:r>
+      <w:r>
+        <w:t xml:space="preserve"> </w:t>
+      </w:r>
+      <w:r>
+        <w:t xml:space="preserve">Whitten,</w:t>
+      </w:r>
+      <w:r>
+        <w:t xml:space="preserve"> </w:t>
+      </w:r>
+      <w:r>
+        <w:rPr>
+          <w:i/>
+        </w:rPr>
+        <w:t xml:space="preserve">West Hartford Zoning</w:t>
+      </w:r>
+      <w:r>
+        <w:t xml:space="preserve">.</w:t>
+      </w:r>
+    </w:p>
+  </w:footnote>
+  <w:footnote w:id="52">
+    <w:p>
+      <w:pPr>
+        <w:pStyle w:val="FootnoteText"/>
+      </w:pPr>
+      <w:r>
+        <w:rPr>
+          <w:rStyle w:val="FootnoteReference"/>
+        </w:rPr>
+        <w:footnoteRef/>
+      </w:r>
+      <w:r>
+        <w:t xml:space="preserve"> </w:t>
+      </w:r>
+      <w:r>
+        <w:t xml:space="preserve">Pennington, Steele, and Dougherty, “A Political History of School Finance Reform in Metropolitan Hartford, Connecticut, 1945-2005.”</w:t>
+      </w:r>
+    </w:p>
+  </w:footnote>
+  <w:footnote w:id="53">
+    <w:p>
+      <w:pPr>
+        <w:pStyle w:val="FootnoteText"/>
+      </w:pPr>
+      <w:r>
+        <w:rPr>
+          <w:rStyle w:val="FootnoteReference"/>
+        </w:rPr>
+        <w:footnoteRef/>
+      </w:r>
+      <w:r>
+        <w:t xml:space="preserve"> </w:t>
+      </w:r>
+      <w:r>
         <w:t xml:space="preserve">Jack Dougherty, “Review of ’Connecticut’s Public Schools: A History, 1650-2000’ by Christopher Collier,”</w:t>
       </w:r>
       <w:r>
@@ -1432,7 +1744,7 @@
       <w:r>
         <w:t xml:space="preserve"> </w:t>
       </w:r>
-      <w:hyperlink r:id="rId39">
+      <w:hyperlink r:id="rId54">
         <w:r>
           <w:rPr>
             <w:rStyle w:val="Hyperlink"/>
@@ -1445,7 +1757,7 @@
       </w:r>
     </w:p>
   </w:footnote>
-  <w:footnote w:id="40">
+  <w:footnote w:id="55">
     <w:p>
       <w:pPr>
         <w:pStyle w:val="FootnoteText"/>
@@ -1460,325 +1772,7 @@
         <w:t xml:space="preserve"> </w:t>
       </w:r>
       <w:r>
-        <w:t xml:space="preserve">Jack Dougherty, “Conflicting Questions: Why Historians and Policymakers Miscommunicate on Urban Education,” in</w:t>
-      </w:r>
-      <w:r>
-        <w:t xml:space="preserve"> </w:t>
-      </w:r>
-      <w:r>
-        <w:rPr>
-          <w:i/>
-        </w:rPr>
-        <w:t xml:space="preserve">Clio at the Table: Using History to Inform and Improve Education Policy</w:t>
-      </w:r>
-      <w:r>
-        <w:t xml:space="preserve">, ed. Kenneth Wong and Robert Rothman (New York: Peter Lang, 2009), 251–62,</w:t>
-      </w:r>
-      <w:r>
-        <w:t xml:space="preserve"> </w:t>
-      </w:r>
-      <w:hyperlink r:id="rId41">
-        <w:r>
-          <w:rPr>
-            <w:rStyle w:val="Hyperlink"/>
-          </w:rPr>
-          <w:t xml:space="preserve">http://digitalrepository.trincoll.edu/cssp_papers/4/</w:t>
-        </w:r>
-      </w:hyperlink>
-      <w:r>
-        <w:t xml:space="preserve">.</w:t>
-      </w:r>
-    </w:p>
-  </w:footnote>
-  <w:footnote w:id="42">
-    <w:p>
-      <w:pPr>
-        <w:pStyle w:val="FootnoteText"/>
-      </w:pPr>
-      <w:r>
-        <w:rPr>
-          <w:rStyle w:val="FootnoteReference"/>
-        </w:rPr>
-        <w:footnoteRef/>
-      </w:r>
-      <w:r>
-        <w:t xml:space="preserve"> </w:t>
-      </w:r>
-      <w:r>
-        <w:t xml:space="preserve">Jack Dougherty, Jesse Wanzer, and Christina Ramsay, “Sheff V. O’Neill: Weak Desegregation Remedies and Strong Disincentives in Connecticut, 1996-2008,” in</w:t>
-      </w:r>
-      <w:r>
-        <w:t xml:space="preserve"> </w:t>
-      </w:r>
-      <w:r>
-        <w:rPr>
-          <w:i/>
-        </w:rPr>
-        <w:t xml:space="preserve">From the Courtroom to the Classroom: The Shifting Landscape of School Desegregation</w:t>
-      </w:r>
-      <w:r>
-        <w:t xml:space="preserve">, ed. Claire Smrekar and Ellen Goldring (Cambridge, MA: Harvard Education Press, 2009), 103–27,</w:t>
-      </w:r>
-      <w:r>
-        <w:t xml:space="preserve"> </w:t>
-      </w:r>
-      <w:hyperlink r:id="rId43">
-        <w:r>
-          <w:rPr>
-            <w:rStyle w:val="Hyperlink"/>
-          </w:rPr>
-          <w:t xml:space="preserve">http://digitalrepository.trincoll.edu/cssp_papers/3/</w:t>
-        </w:r>
-      </w:hyperlink>
-      <w:r>
-        <w:t xml:space="preserve">.</w:t>
-      </w:r>
-    </w:p>
-  </w:footnote>
-  <w:footnote w:id="44">
-    <w:p>
-      <w:pPr>
-        <w:pStyle w:val="FootnoteText"/>
-      </w:pPr>
-      <w:r>
-        <w:rPr>
-          <w:rStyle w:val="FootnoteReference"/>
-        </w:rPr>
-        <w:footnoteRef/>
-      </w:r>
-      <w:r>
-        <w:t xml:space="preserve"> </w:t>
-      </w:r>
-      <w:r>
-        <w:t xml:space="preserve">Jacqueline Rabe Thomas, “CT School Funding Overpays Wealthy Towns, Underpays Needier, Critics Say,”</w:t>
-      </w:r>
-      <w:r>
-        <w:t xml:space="preserve"> </w:t>
-      </w:r>
-      <w:r>
-        <w:rPr>
-          <w:i/>
-        </w:rPr>
-        <w:t xml:space="preserve">The CT Mirror</w:t>
-      </w:r>
-      <w:r>
-        <w:t xml:space="preserve">, March 2015,</w:t>
-      </w:r>
-      <w:r>
-        <w:t xml:space="preserve"> </w:t>
-      </w:r>
-      <w:hyperlink r:id="rId45">
-        <w:r>
-          <w:rPr>
-            <w:rStyle w:val="Hyperlink"/>
-          </w:rPr>
-          <w:t xml:space="preserve">http://ctmirror.org/2015/03/04/connecticut-school-funding-plan-overpays-wealthy-towns-underpays-neediest-critics-say/</w:t>
-        </w:r>
-      </w:hyperlink>
-      <w:r>
-        <w:t xml:space="preserve">.</w:t>
-      </w:r>
-    </w:p>
-  </w:footnote>
-  <w:footnote w:id="46">
-    <w:p>
-      <w:pPr>
-        <w:pStyle w:val="FootnoteText"/>
-      </w:pPr>
-      <w:r>
-        <w:rPr>
-          <w:rStyle w:val="FootnoteReference"/>
-        </w:rPr>
-        <w:footnoteRef/>
-      </w:r>
-      <w:r>
-        <w:t xml:space="preserve"> </w:t>
-      </w:r>
-      <w:r>
-        <w:t xml:space="preserve">De La Torre, “Achieve Hartford! Appoints New Executive Director.”</w:t>
-      </w:r>
-    </w:p>
-  </w:footnote>
-  <w:footnote w:id="47">
-    <w:p>
-      <w:pPr>
-        <w:pStyle w:val="FootnoteText"/>
-      </w:pPr>
-      <w:r>
-        <w:rPr>
-          <w:rStyle w:val="FootnoteReference"/>
-        </w:rPr>
-        <w:footnoteRef/>
-      </w:r>
-      <w:r>
-        <w:t xml:space="preserve"> </w:t>
-      </w:r>
-      <w:r>
-        <w:t xml:space="preserve">Amy Stuart Wells et al., “Boundary Crossing for Diversity, Equity, and Achievement: Interdistrict School Desegregation and Educational Opportunity” (Cambridge MA: Charles Hamilton Houston Institute for Race and Justice, November 2009),</w:t>
-      </w:r>
-      <w:r>
-        <w:t xml:space="preserve"> </w:t>
-      </w:r>
-      <w:hyperlink r:id="rId48">
-        <w:r>
-          <w:rPr>
-            <w:rStyle w:val="Hyperlink"/>
-          </w:rPr>
-          <w:t xml:space="preserve">http://charleshamiltonhouston.org/assets/documents/publications/Wells_BoundaryCrossing.pdf</w:t>
-        </w:r>
-      </w:hyperlink>
-      <w:r>
-        <w:t xml:space="preserve">.</w:t>
-      </w:r>
-    </w:p>
-  </w:footnote>
-  <w:footnote w:id="49">
-    <w:p>
-      <w:pPr>
-        <w:pStyle w:val="FootnoteText"/>
-      </w:pPr>
-      <w:r>
-        <w:rPr>
-          <w:rStyle w:val="FootnoteReference"/>
-        </w:rPr>
-        <w:footnoteRef/>
-      </w:r>
-      <w:r>
-        <w:t xml:space="preserve"> </w:t>
-      </w:r>
-      <w:r>
-        <w:t xml:space="preserve">Tegeler,</w:t>
-      </w:r>
-      <w:r>
-        <w:t xml:space="preserve"> </w:t>
-      </w:r>
-      <w:r>
-        <w:rPr>
-          <w:i/>
-        </w:rPr>
-        <w:t xml:space="preserve">Finding Common Ground</w:t>
-      </w:r>
-      <w:r>
-        <w:t xml:space="preserve">.</w:t>
-      </w:r>
-    </w:p>
-  </w:footnote>
-  <w:footnote w:id="50">
-    <w:p>
-      <w:pPr>
-        <w:pStyle w:val="FootnoteText"/>
-      </w:pPr>
-      <w:r>
-        <w:rPr>
-          <w:rStyle w:val="FootnoteReference"/>
-        </w:rPr>
-        <w:footnoteRef/>
-      </w:r>
-      <w:r>
-        <w:t xml:space="preserve"> </w:t>
-      </w:r>
-      <w:r>
         <w:t xml:space="preserve">Dougherty, “Conflicting Questions.”</w:t>
-      </w:r>
-    </w:p>
-  </w:footnote>
-  <w:footnote w:id="52">
-    <w:p>
-      <w:pPr>
-        <w:pStyle w:val="FootnoteText"/>
-      </w:pPr>
-      <w:r>
-        <w:rPr>
-          <w:rStyle w:val="FootnoteReference"/>
-        </w:rPr>
-        <w:footnoteRef/>
-      </w:r>
-      <w:r>
-        <w:t xml:space="preserve"> </w:t>
-      </w:r>
-      <w:r>
-        <w:t xml:space="preserve">Tegeler,</w:t>
-      </w:r>
-      <w:r>
-        <w:t xml:space="preserve"> </w:t>
-      </w:r>
-      <w:r>
-        <w:rPr>
-          <w:i/>
-        </w:rPr>
-        <w:t xml:space="preserve">Finding Common Ground</w:t>
-      </w:r>
-      <w:r>
-        <w:t xml:space="preserve">.</w:t>
-      </w:r>
-    </w:p>
-  </w:footnote>
-  <w:footnote w:id="53">
-    <w:p>
-      <w:pPr>
-        <w:pStyle w:val="FootnoteText"/>
-      </w:pPr>
-      <w:r>
-        <w:rPr>
-          <w:rStyle w:val="FootnoteReference"/>
-        </w:rPr>
-        <w:footnoteRef/>
-      </w:r>
-      <w:r>
-        <w:t xml:space="preserve"> </w:t>
-      </w:r>
-      <w:r>
-        <w:t xml:space="preserve">Whitten,</w:t>
-      </w:r>
-      <w:r>
-        <w:t xml:space="preserve"> </w:t>
-      </w:r>
-      <w:r>
-        <w:rPr>
-          <w:i/>
-        </w:rPr>
-        <w:t xml:space="preserve">West Hartford Zoning</w:t>
-      </w:r>
-      <w:r>
-        <w:t xml:space="preserve">.</w:t>
-      </w:r>
-    </w:p>
-  </w:footnote>
-  <w:footnote w:id="54">
-    <w:p>
-      <w:pPr>
-        <w:pStyle w:val="FootnoteText"/>
-      </w:pPr>
-      <w:r>
-        <w:rPr>
-          <w:rStyle w:val="FootnoteReference"/>
-        </w:rPr>
-        <w:footnoteRef/>
-      </w:r>
-      <w:r>
-        <w:t xml:space="preserve"> </w:t>
-      </w:r>
-      <w:r>
-        <w:t xml:space="preserve">Pennington, Steele, and Dougherty, “A Political History of School Finance Reform in Metropolitan Hartford, Connecticut, 1945-2005.”</w:t>
-      </w:r>
-    </w:p>
-  </w:footnote>
-  <w:footnote w:id="55">
-    <w:p>
-      <w:pPr>
-        <w:pStyle w:val="FootnoteText"/>
-      </w:pPr>
-      <w:r>
-        <w:rPr>
-          <w:rStyle w:val="FootnoteReference"/>
-        </w:rPr>
-        <w:footnoteRef/>
-      </w:r>
-      <w:r>
-        <w:t xml:space="preserve"> </w:t>
-      </w:r>
-      <w:r>
-        <w:t xml:space="preserve">Dougherty, “Review of ’Connecticut’s Public Schools.”</w:t>
       </w:r>
     </w:p>
   </w:footnote>
@@ -1797,7 +1791,7 @@
         <w:t xml:space="preserve"> </w:t>
       </w:r>
       <w:r>
-        <w:t xml:space="preserve">Dougherty, “Conflicting Questions.”</w:t>
+        <w:t xml:space="preserve">Dougherty, Wanzer, and Ramsay, “Sheff V. O’Neill.”</w:t>
       </w:r>
     </w:p>
   </w:footnote>
@@ -1816,25 +1810,6 @@
         <w:t xml:space="preserve"> </w:t>
       </w:r>
       <w:r>
-        <w:t xml:space="preserve">Dougherty, Wanzer, and Ramsay, “Sheff V. O’Neill.”</w:t>
-      </w:r>
-    </w:p>
-  </w:footnote>
-  <w:footnote w:id="58">
-    <w:p>
-      <w:pPr>
-        <w:pStyle w:val="FootnoteText"/>
-      </w:pPr>
-      <w:r>
-        <w:rPr>
-          <w:rStyle w:val="FootnoteReference"/>
-        </w:rPr>
-        <w:footnoteRef/>
-      </w:r>
-      <w:r>
-        <w:t xml:space="preserve"> </w:t>
-      </w:r>
-      <w:r>
         <w:t xml:space="preserve">Jack Dougherty, “Bridging the Gap Between Urban, Suburban, and Educational History,” in</w:t>
       </w:r>
       <w:r>
@@ -1852,7 +1827,7 @@
       <w:r>
         <w:t xml:space="preserve"> </w:t>
       </w:r>
-      <w:hyperlink r:id="rId59">
+      <w:hyperlink r:id="rId58">
         <w:r>
           <w:rPr>
             <w:rStyle w:val="Hyperlink"/>
@@ -1865,7 +1840,7 @@
       </w:r>
     </w:p>
   </w:footnote>
-  <w:footnote w:id="60">
+  <w:footnote w:id="59">
     <w:p>
       <w:pPr>
         <w:pStyle w:val="FootnoteText"/>
@@ -1900,7 +1875,7 @@
       <w:r>
         <w:t xml:space="preserve"> </w:t>
       </w:r>
-      <w:hyperlink r:id="rId61">
+      <w:hyperlink r:id="rId60">
         <w:r>
           <w:rPr>
             <w:rStyle w:val="Hyperlink"/>
@@ -1913,6 +1888,25 @@
       </w:r>
     </w:p>
   </w:footnote>
+  <w:footnote w:id="61">
+    <w:p>
+      <w:pPr>
+        <w:pStyle w:val="FootnoteText"/>
+      </w:pPr>
+      <w:r>
+        <w:rPr>
+          <w:rStyle w:val="FootnoteReference"/>
+        </w:rPr>
+        <w:footnoteRef/>
+      </w:r>
+      <w:r>
+        <w:t xml:space="preserve"> </w:t>
+      </w:r>
+      <w:r>
+        <w:t xml:space="preserve">Wells et al., “Boundary Crossing for Diversity, Equity, and Achievement.”</w:t>
+      </w:r>
+    </w:p>
+  </w:footnote>
   <w:footnote w:id="62">
     <w:p>
       <w:pPr>
@@ -1928,25 +1922,6 @@
         <w:t xml:space="preserve"> </w:t>
       </w:r>
       <w:r>
-        <w:t xml:space="preserve">Wells et al., “Boundary Crossing for Diversity, Equity, and Achievement.”</w:t>
-      </w:r>
-    </w:p>
-  </w:footnote>
-  <w:footnote w:id="63">
-    <w:p>
-      <w:pPr>
-        <w:pStyle w:val="FootnoteText"/>
-      </w:pPr>
-      <w:r>
-        <w:rPr>
-          <w:rStyle w:val="FootnoteReference"/>
-        </w:rPr>
-        <w:footnoteRef/>
-      </w:r>
-      <w:r>
-        <w:t xml:space="preserve"> </w:t>
-      </w:r>
-      <w:r>
         <w:t xml:space="preserve">Mark Berends, Marisa Cannata, and Ellen Goldring, eds.,</w:t>
       </w:r>
       <w:r>
@@ -1967,7 +1942,7 @@
       <w:r>
         <w:t xml:space="preserve"> </w:t>
       </w:r>
-      <w:hyperlink r:id="rId64">
+      <w:hyperlink r:id="rId63">
         <w:r>
           <w:rPr>
             <w:rStyle w:val="Hyperlink"/>
@@ -1980,6 +1955,25 @@
       </w:r>
     </w:p>
   </w:footnote>
+  <w:footnote w:id="65">
+    <w:p>
+      <w:pPr>
+        <w:pStyle w:val="FootnoteText"/>
+      </w:pPr>
+      <w:r>
+        <w:rPr>
+          <w:rStyle w:val="FootnoteReference"/>
+        </w:rPr>
+        <w:footnoteRef/>
+      </w:r>
+      <w:r>
+        <w:t xml:space="preserve"> </w:t>
+      </w:r>
+      <w:r>
+        <w:t xml:space="preserve">Pennington, Steele, and Dougherty, “A Political History of School Finance Reform in Metropolitan Hartford, Connecticut, 1945-2005.”</w:t>
+      </w:r>
+    </w:p>
+  </w:footnote>
   <w:footnote w:id="66">
     <w:p>
       <w:pPr>
@@ -1995,7 +1989,7 @@
         <w:t xml:space="preserve"> </w:t>
       </w:r>
       <w:r>
-        <w:t xml:space="preserve">Pennington, Steele, and Dougherty, “A Political History of School Finance Reform in Metropolitan Hartford, Connecticut, 1945-2005.”</w:t>
+        <w:t xml:space="preserve">Dougherty, “Review of ’Connecticut’s Public Schools.”</w:t>
       </w:r>
     </w:p>
   </w:footnote>
@@ -2014,7 +2008,19 @@
         <w:t xml:space="preserve"> </w:t>
       </w:r>
       <w:r>
-        <w:t xml:space="preserve">Dougherty, “Review of ’Connecticut’s Public Schools.”</w:t>
+        <w:t xml:space="preserve">Tegeler,</w:t>
+      </w:r>
+      <w:r>
+        <w:t xml:space="preserve"> </w:t>
+      </w:r>
+      <w:r>
+        <w:rPr>
+          <w:i/>
+        </w:rPr>
+        <w:t xml:space="preserve">Finding Common Ground</w:t>
+      </w:r>
+      <w:r>
+        <w:t xml:space="preserve">.</w:t>
       </w:r>
     </w:p>
   </w:footnote>
@@ -2033,6 +2039,37 @@
         <w:t xml:space="preserve"> </w:t>
       </w:r>
       <w:r>
+        <w:t xml:space="preserve">Whitten,</w:t>
+      </w:r>
+      <w:r>
+        <w:t xml:space="preserve"> </w:t>
+      </w:r>
+      <w:r>
+        <w:rPr>
+          <w:i/>
+        </w:rPr>
+        <w:t xml:space="preserve">West Hartford Zoning</w:t>
+      </w:r>
+      <w:r>
+        <w:t xml:space="preserve">.</w:t>
+      </w:r>
+    </w:p>
+  </w:footnote>
+  <w:footnote w:id="70">
+    <w:p>
+      <w:pPr>
+        <w:pStyle w:val="FootnoteText"/>
+      </w:pPr>
+      <w:r>
+        <w:rPr>
+          <w:rStyle w:val="FootnoteReference"/>
+        </w:rPr>
+        <w:footnoteRef/>
+      </w:r>
+      <w:r>
+        <w:t xml:space="preserve"> </w:t>
+      </w:r>
+      <w:r>
         <w:t xml:space="preserve">Tegeler,</w:t>
       </w:r>
       <w:r>
@@ -2043,37 +2080,6 @@
           <w:i/>
         </w:rPr>
         <w:t xml:space="preserve">Finding Common Ground</w:t>
-      </w:r>
-      <w:r>
-        <w:t xml:space="preserve">.</w:t>
-      </w:r>
-    </w:p>
-  </w:footnote>
-  <w:footnote w:id="69">
-    <w:p>
-      <w:pPr>
-        <w:pStyle w:val="FootnoteText"/>
-      </w:pPr>
-      <w:r>
-        <w:rPr>
-          <w:rStyle w:val="FootnoteReference"/>
-        </w:rPr>
-        <w:footnoteRef/>
-      </w:r>
-      <w:r>
-        <w:t xml:space="preserve"> </w:t>
-      </w:r>
-      <w:r>
-        <w:t xml:space="preserve">Whitten,</w:t>
-      </w:r>
-      <w:r>
-        <w:t xml:space="preserve"> </w:t>
-      </w:r>
-      <w:r>
-        <w:rPr>
-          <w:i/>
-        </w:rPr>
-        <w:t xml:space="preserve">West Hartford Zoning</w:t>
       </w:r>
       <w:r>
         <w:t xml:space="preserve">.</w:t>
@@ -2081,37 +2087,6 @@
     </w:p>
   </w:footnote>
   <w:footnote w:id="71">
-    <w:p>
-      <w:pPr>
-        <w:pStyle w:val="FootnoteText"/>
-      </w:pPr>
-      <w:r>
-        <w:rPr>
-          <w:rStyle w:val="FootnoteReference"/>
-        </w:rPr>
-        <w:footnoteRef/>
-      </w:r>
-      <w:r>
-        <w:t xml:space="preserve"> </w:t>
-      </w:r>
-      <w:r>
-        <w:t xml:space="preserve">Tegeler,</w:t>
-      </w:r>
-      <w:r>
-        <w:t xml:space="preserve"> </w:t>
-      </w:r>
-      <w:r>
-        <w:rPr>
-          <w:i/>
-        </w:rPr>
-        <w:t xml:space="preserve">Finding Common Ground</w:t>
-      </w:r>
-      <w:r>
-        <w:t xml:space="preserve">.</w:t>
-      </w:r>
-    </w:p>
-  </w:footnote>
-  <w:footnote w:id="72">
     <w:p>
       <w:pPr>
         <w:pStyle w:val="FootnoteText"/>

</xml_diff>

<commit_message>
new r code-block for figures in HTML/PDF
</commit_message>
<xml_diff>
--- a/book/bookdown-test.docx
+++ b/book/bookdown-test.docx
@@ -69,7 +69,7 @@
         <w:pStyle w:val="Date"/>
       </w:pPr>
       <w:r>
-        <w:t xml:space="preserve">2019-06-20</w:t>
+        <w:t xml:space="preserve">2019-06-24</w:t>
       </w:r>
     </w:p>
     <w:p>
@@ -194,56 +194,271 @@
       <w:pPr>
         <w:pStyle w:val="Heading4"/>
       </w:pPr>
-      <w:bookmarkStart w:id="25" w:name="knitr-for-vimeo"/>
+      <w:bookmarkStart w:id="25" w:name="testing-interactive-and-static-code"/>
+      <w:r>
+        <w:t xml:space="preserve">Testing interactive and static code</w:t>
+      </w:r>
+      <w:bookmarkEnd w:id="25"/>
+    </w:p>
+    <w:p>
+      <w:pPr>
+        <w:pStyle w:val="Compact"/>
+        <w:numPr>
+          <w:numId w:val="1001"/>
+          <w:ilvl w:val="0"/>
+        </w:numPr>
+      </w:pPr>
+      <w:r>
+        <w:t xml:space="preserve">First, define a text reference for each caption, because it accepts RMarkdown cites and links. See</w:t>
+      </w:r>
+      <w:r>
+        <w:t xml:space="preserve"> </w:t>
+      </w:r>
+      <w:hyperlink r:id="rId26">
+        <w:r>
+          <w:rPr>
+            <w:rStyle w:val="Hyperlink"/>
+          </w:rPr>
+          <w:t xml:space="preserve">Bookdown section 2.2.4</w:t>
+        </w:r>
+      </w:hyperlink>
+    </w:p>
+    <w:p>
+      <w:pPr>
+        <w:pStyle w:val="Compact"/>
+        <w:numPr>
+          <w:numId w:val="1001"/>
+          <w:ilvl w:val="0"/>
+        </w:numPr>
+      </w:pPr>
+      <w:r>
+        <w:t xml:space="preserve">Second, insert the figure with R code chunk</w:t>
+      </w:r>
+      <w:r>
+        <w:t xml:space="preserve"> </w:t>
+      </w:r>
+      <w:hyperlink r:id="rId27">
+        <w:r>
+          <w:rPr>
+            <w:rStyle w:val="Hyperlink"/>
+          </w:rPr>
+          <w:t xml:space="preserve">https://bookdown.org/yihui/bookdown/r-code.html</w:t>
+        </w:r>
+      </w:hyperlink>
+      <w:r>
+        <w:t xml:space="preserve">, using the if-then-else statement from Michael Dorman, to display interactive version in HTML and static version in PDF</w:t>
+      </w:r>
+    </w:p>
+    <w:p>
+      <w:pPr>
+        <w:pStyle w:val="FirstParagraph"/>
+      </w:pPr>
+      <w:r>
+        <w:drawing>
+          <wp:inline>
+            <wp:extent cx="5334000" cy="4066979"/>
+            <wp:effectExtent b="0" l="0" r="0" t="0"/>
+            <wp:docPr descr="Figure 1: Scroll down the narrative (or click and use arrow keys) in this interactive map to see how Hartford County, Connecticut was divided into 29 separate towns from the early 1600s to the late 1800s. Boundaries shown here are not exact, but approximated from the best available digital sources: UConn Libraries MAGIC historical maps, Atlas of Historical County Boundaries at Newberry Library, and the Connecticut State Register and Manual. View map historical sources, known issues, and the code, developed by Ilya Ilyankou and Jack Dougherty." title="" id="1" name="Picture"/>
+            <a:graphic>
+              <a:graphicData uri="http://schemas.openxmlformats.org/drawingml/2006/picture">
+                <pic:pic>
+                  <pic:nvPicPr>
+                    <pic:cNvPr descr="images/1600s-otl-town-borders.jpg" id="0" name="Picture"/>
+                    <pic:cNvPicPr>
+                      <a:picLocks noChangeArrowheads="1" noChangeAspect="1"/>
+                    </pic:cNvPicPr>
+                  </pic:nvPicPr>
+                  <pic:blipFill>
+                    <a:blip r:embed="rId28"/>
+                    <a:stretch>
+                      <a:fillRect/>
+                    </a:stretch>
+                  </pic:blipFill>
+                  <pic:spPr bwMode="auto">
+                    <a:xfrm>
+                      <a:off x="0" y="0"/>
+                      <a:ext cx="5334000" cy="4066979"/>
+                    </a:xfrm>
+                    <a:prstGeom prst="rect">
+                      <a:avLst/>
+                    </a:prstGeom>
+                    <a:noFill/>
+                    <a:ln w="9525">
+                      <a:noFill/>
+                      <a:headEnd/>
+                      <a:tailEnd/>
+                    </a:ln>
+                  </pic:spPr>
+                </pic:pic>
+              </a:graphicData>
+            </a:graphic>
+          </wp:inline>
+        </w:drawing>
+      </w:r>
+      <w:r>
+        <w:t xml:space="preserve"> </w:t>
+      </w:r>
+      <w:r>
+        <w:t xml:space="preserve">TO DO ABOVE:</w:t>
+      </w:r>
+    </w:p>
+    <w:p>
+      <w:pPr>
+        <w:pStyle w:val="Compact"/>
+        <w:numPr>
+          <w:numId w:val="1002"/>
+          <w:ilvl w:val="0"/>
+        </w:numPr>
+      </w:pPr>
+      <w:r>
+        <w:t xml:space="preserve">can I set HTML src pixel height, similar to iframe height? Try fig.height=3, fig.width=6 (using inches); distinguish from out.width=</w:t>
+      </w:r>
+      <w:r>
+        <w:t xml:space="preserve">“</w:t>
+      </w:r>
+      <w:r>
+        <w:t xml:space="preserve">100%</w:t>
+      </w:r>
+      <w:r>
+        <w:t xml:space="preserve">”</w:t>
+      </w:r>
+    </w:p>
+    <w:p>
+      <w:pPr>
+        <w:pStyle w:val="Compact"/>
+        <w:numPr>
+          <w:numId w:val="1002"/>
+          <w:ilvl w:val="0"/>
+        </w:numPr>
+      </w:pPr>
+      <w:r>
+        <w:t xml:space="preserve">Unlike the fig.width and fig.height arguments which only affect dynamic figures, the out.width and out.height arguments can be used with any type of graphic and conveniently can accept sizes in pixels or percentages as a string with % or px as a suffix.</w:t>
+      </w:r>
+      <w:r>
+        <w:t xml:space="preserve"> </w:t>
+      </w:r>
+      <w:hyperlink r:id="rId29">
+        <w:r>
+          <w:rPr>
+            <w:rStyle w:val="Hyperlink"/>
+          </w:rPr>
+          <w:t xml:space="preserve">http://zevross.com/blog/2017/06/19/tips-and-tricks-for-working-with-images-and-figures-in-r-markdown-documents/#arguments-out.width-and-out.height-apply-to-both-existing-images-and-r-generated-figures</w:t>
+        </w:r>
+      </w:hyperlink>
+    </w:p>
+    <w:p>
+      <w:pPr>
+        <w:pStyle w:val="Compact"/>
+        <w:numPr>
+          <w:numId w:val="1002"/>
+          <w:ilvl w:val="0"/>
+        </w:numPr>
+      </w:pPr>
+      <w:r>
+        <w:t xml:space="preserve">create header above the image</w:t>
+      </w:r>
+    </w:p>
+    <w:p>
+      <w:pPr>
+        <w:pStyle w:val="Compact"/>
+        <w:numPr>
+          <w:numId w:val="1002"/>
+          <w:ilvl w:val="0"/>
+        </w:numPr>
+      </w:pPr>
+      <w:r>
+        <w:t xml:space="preserve">learn how to set up List of Figures, with titles, in PDF</w:t>
+      </w:r>
+    </w:p>
+    <w:p>
+      <w:pPr>
+        <w:pStyle w:val="Compact"/>
+        <w:numPr>
+          <w:numId w:val="1002"/>
+          <w:ilvl w:val="0"/>
+        </w:numPr>
+      </w:pPr>
+      <w:r>
+        <w:t xml:space="preserve">make PDF image or text clickable, to more easily go to the web version (modify the style.css p.caption for PDF?)</w:t>
+      </w:r>
+    </w:p>
+    <w:p>
+      <w:pPr>
+        <w:pStyle w:val="Compact"/>
+        <w:numPr>
+          <w:numId w:val="1002"/>
+          <w:ilvl w:val="0"/>
+        </w:numPr>
+      </w:pPr>
+      <w:r>
+        <w:t xml:space="preserve">see notes about high-res images and automatic PDF replacement at</w:t>
+      </w:r>
+      <w:r>
+        <w:t xml:space="preserve"> </w:t>
+      </w:r>
+      <w:hyperlink r:id="rId30">
+        <w:r>
+          <w:rPr>
+            <w:rStyle w:val="Hyperlink"/>
+          </w:rPr>
+          <w:t xml:space="preserve">https://bookdown.org/yihui/bookdown/figures.html</w:t>
+        </w:r>
+      </w:hyperlink>
+    </w:p>
+    <w:p>
+      <w:pPr>
+        <w:pStyle w:val="Heading4"/>
+      </w:pPr>
+      <w:bookmarkStart w:id="31" w:name="knitr-for-vimeo"/>
       <w:r>
         <w:t xml:space="preserve">knitr for Vimeo</w:t>
       </w:r>
-      <w:bookmarkEnd w:id="25"/>
+      <w:bookmarkEnd w:id="31"/>
     </w:p>
     <w:p>
       <w:pPr>
         <w:pStyle w:val="Heading4"/>
       </w:pPr>
-      <w:bookmarkStart w:id="26" w:name="knitr-for-ctda-video"/>
+      <w:bookmarkStart w:id="32" w:name="knitr-for-ctda-video"/>
       <w:r>
         <w:t xml:space="preserve">knitr for CTDA video</w:t>
       </w:r>
-      <w:bookmarkEnd w:id="26"/>
+      <w:bookmarkEnd w:id="32"/>
     </w:p>
     <w:p>
       <w:pPr>
         <w:pStyle w:val="Heading4"/>
       </w:pPr>
-      <w:bookmarkStart w:id="27" w:name="knitr-for-youtube-with-caption"/>
+      <w:bookmarkStart w:id="33" w:name="knitr-for-youtube-with-caption"/>
       <w:r>
         <w:t xml:space="preserve">knitr for YouTube with caption</w:t>
       </w:r>
-      <w:bookmarkEnd w:id="27"/>
+      <w:bookmarkEnd w:id="33"/>
     </w:p>
     <w:p>
       <w:pPr>
         <w:pStyle w:val="Compact"/>
       </w:pPr>
       <w:r>
-        <w:t xml:space="preserve">Figure 1: Embedded YouTube video</w:t>
+        <w:t xml:space="preserve">Figure 2: Embedded YouTube video</w:t>
       </w:r>
     </w:p>
     <w:p>
       <w:pPr>
         <w:pStyle w:val="Heading4"/>
       </w:pPr>
-      <w:bookmarkStart w:id="28" w:name="knitr-for-leaflet-map-with-caption"/>
+      <w:bookmarkStart w:id="34" w:name="knitr-for-leaflet-map-with-caption"/>
       <w:r>
         <w:t xml:space="preserve">knitr for Leaflet map with caption</w:t>
       </w:r>
-      <w:bookmarkEnd w:id="28"/>
+      <w:bookmarkEnd w:id="34"/>
     </w:p>
     <w:p>
       <w:pPr>
         <w:pStyle w:val="Compact"/>
       </w:pPr>
       <w:r>
-        <w:t xml:space="preserve">Figure 2: URL inserted using R code: centered, resized at 90 percent, not sure how to format italics, and I have not succeeded in adding footnotes to captions this way, which I need for sourcework</w:t>
+        <w:t xml:space="preserve">Figure 3: URL inserted using R code: centered, resized at 90 percent, not sure how to format italics, and I have not succeeded in adding footnotes to captions this way, which I need for sourcework</w:t>
       </w:r>
     </w:p>
     <w:p>
@@ -256,7 +471,7 @@
       <w:r>
         <w:t xml:space="preserve"> </w:t>
       </w:r>
-      <w:hyperlink r:id="rId29">
+      <w:hyperlink r:id="rId35">
         <w:r>
           <w:rPr>
             <w:rStyle w:val="Hyperlink"/>
@@ -275,7 +490,7 @@
       <w:r>
         <w:t xml:space="preserve"> </w:t>
       </w:r>
-      <w:hyperlink r:id="rId30">
+      <w:hyperlink r:id="rId36">
         <w:r>
           <w:rPr>
             <w:rStyle w:val="Hyperlink"/>
@@ -312,7 +527,7 @@
                     </pic:cNvPicPr>
                   </pic:nvPicPr>
                   <pic:blipFill>
-                    <a:blip r:embed="rId31"/>
+                    <a:blip r:embed="rId37"/>
                     <a:stretch>
                       <a:fillRect/>
                     </a:stretch>
@@ -362,7 +577,7 @@
         <w:rPr>
           <w:rStyle w:val="FootnoteReference"/>
         </w:rPr>
-        <w:footnoteReference w:id="32"/>
+        <w:footnoteReference w:id="38"/>
       </w:r>
     </w:p>
     <w:p>
@@ -384,7 +599,7 @@
         <w:rPr>
           <w:rStyle w:val="FootnoteReference"/>
         </w:rPr>
-        <w:footnoteReference w:id="34"/>
+        <w:footnoteReference w:id="40"/>
       </w:r>
     </w:p>
     <w:p>
@@ -398,7 +613,7 @@
         <w:rPr>
           <w:rStyle w:val="FootnoteReference"/>
         </w:rPr>
-        <w:footnoteReference w:id="36"/>
+        <w:footnoteReference w:id="42"/>
       </w:r>
     </w:p>
     <w:p>
@@ -420,7 +635,7 @@
         <w:rPr>
           <w:rStyle w:val="FootnoteReference"/>
         </w:rPr>
-        <w:footnoteReference w:id="38"/>
+        <w:footnoteReference w:id="44"/>
       </w:r>
     </w:p>
     <w:p>
@@ -434,7 +649,7 @@
         <w:rPr>
           <w:rStyle w:val="FootnoteReference"/>
         </w:rPr>
-        <w:footnoteReference w:id="40"/>
+        <w:footnoteReference w:id="46"/>
       </w:r>
     </w:p>
     <w:p>
@@ -448,7 +663,7 @@
         <w:rPr>
           <w:rStyle w:val="FootnoteReference"/>
         </w:rPr>
-        <w:footnoteReference w:id="42"/>
+        <w:footnoteReference w:id="48"/>
       </w:r>
     </w:p>
     <w:p>
@@ -462,7 +677,7 @@
         <w:rPr>
           <w:rStyle w:val="FootnoteReference"/>
         </w:rPr>
-        <w:footnoteReference w:id="44"/>
+        <w:footnoteReference w:id="50"/>
       </w:r>
     </w:p>
     <w:p>
@@ -476,7 +691,7 @@
         <w:rPr>
           <w:rStyle w:val="FootnoteReference"/>
         </w:rPr>
-        <w:footnoteReference w:id="45"/>
+        <w:footnoteReference w:id="51"/>
       </w:r>
     </w:p>
     <w:p>
@@ -490,7 +705,7 @@
         <w:rPr>
           <w:rStyle w:val="FootnoteReference"/>
         </w:rPr>
-        <w:footnoteReference w:id="47"/>
+        <w:footnoteReference w:id="53"/>
       </w:r>
     </w:p>
     <w:p>
@@ -504,18 +719,18 @@
         <w:rPr>
           <w:rStyle w:val="FootnoteReference"/>
         </w:rPr>
-        <w:footnoteReference w:id="48"/>
+        <w:footnoteReference w:id="54"/>
       </w:r>
     </w:p>
     <w:p>
       <w:pPr>
         <w:pStyle w:val="Heading1"/>
       </w:pPr>
-      <w:bookmarkStart w:id="49" w:name="chapter-2"/>
+      <w:bookmarkStart w:id="55" w:name="chapter-2"/>
       <w:r>
         <w:t xml:space="preserve">Chapter 2</w:t>
       </w:r>
-      <w:bookmarkEnd w:id="49"/>
+      <w:bookmarkEnd w:id="55"/>
     </w:p>
     <w:p>
       <w:pPr>
@@ -528,7 +743,7 @@
         <w:rPr>
           <w:rStyle w:val="FootnoteReference"/>
         </w:rPr>
-        <w:footnoteReference w:id="50"/>
+        <w:footnoteReference w:id="56"/>
       </w:r>
     </w:p>
     <w:p>
@@ -542,7 +757,7 @@
         <w:rPr>
           <w:rStyle w:val="FootnoteReference"/>
         </w:rPr>
-        <w:footnoteReference w:id="51"/>
+        <w:footnoteReference w:id="57"/>
       </w:r>
     </w:p>
     <w:p>
@@ -556,7 +771,7 @@
         <w:rPr>
           <w:rStyle w:val="FootnoteReference"/>
         </w:rPr>
-        <w:footnoteReference w:id="52"/>
+        <w:footnoteReference w:id="58"/>
       </w:r>
     </w:p>
     <w:p>
@@ -570,7 +785,7 @@
         <w:rPr>
           <w:rStyle w:val="FootnoteReference"/>
         </w:rPr>
-        <w:footnoteReference w:id="53"/>
+        <w:footnoteReference w:id="59"/>
       </w:r>
     </w:p>
     <w:p>
@@ -584,7 +799,7 @@
         <w:rPr>
           <w:rStyle w:val="FootnoteReference"/>
         </w:rPr>
-        <w:footnoteReference w:id="55"/>
+        <w:footnoteReference w:id="61"/>
       </w:r>
     </w:p>
     <w:p>
@@ -598,7 +813,7 @@
         <w:rPr>
           <w:rStyle w:val="FootnoteReference"/>
         </w:rPr>
-        <w:footnoteReference w:id="56"/>
+        <w:footnoteReference w:id="62"/>
       </w:r>
     </w:p>
     <w:p>
@@ -612,7 +827,7 @@
         <w:rPr>
           <w:rStyle w:val="FootnoteReference"/>
         </w:rPr>
-        <w:footnoteReference w:id="57"/>
+        <w:footnoteReference w:id="63"/>
       </w:r>
     </w:p>
     <w:p>
@@ -626,7 +841,7 @@
         <w:rPr>
           <w:rStyle w:val="FootnoteReference"/>
         </w:rPr>
-        <w:footnoteReference w:id="59"/>
+        <w:footnoteReference w:id="65"/>
       </w:r>
     </w:p>
     <w:p>
@@ -640,7 +855,7 @@
         <w:rPr>
           <w:rStyle w:val="FootnoteReference"/>
         </w:rPr>
-        <w:footnoteReference w:id="61"/>
+        <w:footnoteReference w:id="67"/>
       </w:r>
     </w:p>
     <w:p>
@@ -654,18 +869,18 @@
         <w:rPr>
           <w:rStyle w:val="FootnoteReference"/>
         </w:rPr>
-        <w:footnoteReference w:id="62"/>
+        <w:footnoteReference w:id="68"/>
       </w:r>
     </w:p>
     <w:p>
       <w:pPr>
         <w:pStyle w:val="Heading2"/>
       </w:pPr>
-      <w:bookmarkStart w:id="64" w:name="subchapter-2.1-for-note-testing"/>
+      <w:bookmarkStart w:id="70" w:name="subchapter-2.1-for-note-testing"/>
       <w:r>
         <w:t xml:space="preserve">Subchapter 2.1 for note testing</w:t>
       </w:r>
-      <w:bookmarkEnd w:id="64"/>
+      <w:bookmarkEnd w:id="70"/>
     </w:p>
     <w:p>
       <w:pPr>
@@ -678,7 +893,7 @@
         <w:rPr>
           <w:rStyle w:val="FootnoteReference"/>
         </w:rPr>
-        <w:footnoteReference w:id="65"/>
+        <w:footnoteReference w:id="71"/>
       </w:r>
     </w:p>
     <w:p>
@@ -692,7 +907,7 @@
         <w:rPr>
           <w:rStyle w:val="FootnoteReference"/>
         </w:rPr>
-        <w:footnoteReference w:id="66"/>
+        <w:footnoteReference w:id="72"/>
       </w:r>
     </w:p>
     <w:p>
@@ -706,7 +921,7 @@
         <w:rPr>
           <w:rStyle w:val="FootnoteReference"/>
         </w:rPr>
-        <w:footnoteReference w:id="67"/>
+        <w:footnoteReference w:id="73"/>
       </w:r>
     </w:p>
     <w:p>
@@ -720,18 +935,18 @@
         <w:rPr>
           <w:rStyle w:val="FootnoteReference"/>
         </w:rPr>
-        <w:footnoteReference w:id="68"/>
+        <w:footnoteReference w:id="74"/>
       </w:r>
     </w:p>
     <w:p>
       <w:pPr>
         <w:pStyle w:val="Heading1"/>
       </w:pPr>
-      <w:bookmarkStart w:id="69" w:name="chapter-3"/>
+      <w:bookmarkStart w:id="75" w:name="chapter-3"/>
       <w:r>
         <w:t xml:space="preserve">Chapter 3</w:t>
       </w:r>
-      <w:bookmarkEnd w:id="69"/>
+      <w:bookmarkEnd w:id="75"/>
     </w:p>
     <w:p>
       <w:pPr>
@@ -744,7 +959,7 @@
         <w:rPr>
           <w:rStyle w:val="FootnoteReference"/>
         </w:rPr>
-        <w:footnoteReference w:id="70"/>
+        <w:footnoteReference w:id="76"/>
       </w:r>
     </w:p>
     <w:p>
@@ -758,7 +973,7 @@
         <w:rPr>
           <w:rStyle w:val="FootnoteReference"/>
         </w:rPr>
-        <w:footnoteReference w:id="71"/>
+        <w:footnoteReference w:id="77"/>
       </w:r>
     </w:p>
     <w:p>
@@ -773,14 +988,14 @@
       <w:pPr>
         <w:pStyle w:val="Heading1"/>
       </w:pPr>
-      <w:bookmarkStart w:id="72" w:name="bibliography"/>
+      <w:bookmarkStart w:id="78" w:name="bibliography"/>
       <w:r>
         <w:t xml:space="preserve">Bibliography</w:t>
       </w:r>
-      <w:bookmarkEnd w:id="72"/>
-    </w:p>
-    <w:bookmarkStart w:id="85" w:name="refs"/>
-    <w:bookmarkStart w:id="73" w:name="ref-berendsSchoolChoiceSchool2011"/>
+      <w:bookmarkEnd w:id="78"/>
+    </w:p>
+    <w:bookmarkStart w:id="93" w:name="refs"/>
+    <w:bookmarkStart w:id="79" w:name="ref-berendsSchoolChoiceSchool2011"/>
     <w:p>
       <w:pPr>
         <w:pStyle w:val="Bibliography"/>
@@ -803,7 +1018,7 @@
       <w:r>
         <w:t xml:space="preserve"> </w:t>
       </w:r>
-      <w:hyperlink r:id="rId63">
+      <w:hyperlink r:id="rId69">
         <w:r>
           <w:rPr>
             <w:rStyle w:val="Hyperlink"/>
@@ -815,8 +1030,8 @@
         <w:t xml:space="preserve">.</w:t>
       </w:r>
     </w:p>
-    <w:bookmarkEnd w:id="73"/>
-    <w:bookmarkStart w:id="74" w:name="ref-delatorreAchieveHartfordAppoints2012"/>
+    <w:bookmarkEnd w:id="79"/>
+    <w:bookmarkStart w:id="80" w:name="ref-delatorreAchieveHartfordAppoints2012"/>
     <w:p>
       <w:pPr>
         <w:pStyle w:val="Bibliography"/>
@@ -834,12 +1049,12 @@
         <w:t xml:space="preserve">Courant.com</w:t>
       </w:r>
       <w:r>
-        <w:t xml:space="preserve">, February 2012.</w:t>
-      </w:r>
-      <w:r>
-        <w:t xml:space="preserve"> </w:t>
-      </w:r>
-      <w:hyperlink r:id="rId33">
+        <w:t xml:space="preserve">, February 3, 2012.</w:t>
+      </w:r>
+      <w:r>
+        <w:t xml:space="preserve"> </w:t>
+      </w:r>
+      <w:hyperlink r:id="rId39">
         <w:r>
           <w:rPr>
             <w:rStyle w:val="Hyperlink"/>
@@ -851,8 +1066,8 @@
         <w:t xml:space="preserve">.</w:t>
       </w:r>
     </w:p>
-    <w:bookmarkEnd w:id="74"/>
-    <w:bookmarkStart w:id="75" w:name="ref-doughertyBridgingGapUrban2007"/>
+    <w:bookmarkEnd w:id="80"/>
+    <w:bookmarkStart w:id="81" w:name="ref-doughertyBridgingGapUrban2007"/>
     <w:p>
       <w:pPr>
         <w:pStyle w:val="Bibliography"/>
@@ -875,7 +1090,7 @@
       <w:r>
         <w:t xml:space="preserve"> </w:t>
       </w:r>
-      <w:hyperlink r:id="rId58">
+      <w:hyperlink r:id="rId64">
         <w:r>
           <w:rPr>
             <w:rStyle w:val="Hyperlink"/>
@@ -887,8 +1102,8 @@
         <w:t xml:space="preserve">.</w:t>
       </w:r>
     </w:p>
-    <w:bookmarkEnd w:id="75"/>
-    <w:bookmarkStart w:id="76" w:name="ref-doughertyConflictingQuestionsWhy2009"/>
+    <w:bookmarkEnd w:id="81"/>
+    <w:bookmarkStart w:id="82" w:name="ref-doughertyConflictingQuestionsWhy2009"/>
     <w:p>
       <w:pPr>
         <w:pStyle w:val="Bibliography"/>
@@ -911,7 +1126,7 @@
       <w:r>
         <w:t xml:space="preserve"> </w:t>
       </w:r>
-      <w:hyperlink r:id="rId39">
+      <w:hyperlink r:id="rId45">
         <w:r>
           <w:rPr>
             <w:rStyle w:val="Hyperlink"/>
@@ -923,8 +1138,8 @@
         <w:t xml:space="preserve">.</w:t>
       </w:r>
     </w:p>
-    <w:bookmarkEnd w:id="76"/>
-    <w:bookmarkStart w:id="77" w:name="ref-doughertyReviewConnecticutPublic2011"/>
+    <w:bookmarkEnd w:id="82"/>
+    <w:bookmarkStart w:id="83" w:name="ref-doughertyReviewConnecticutPublic2011"/>
     <w:p>
       <w:pPr>
         <w:pStyle w:val="Bibliography"/>
@@ -950,7 +1165,7 @@
       <w:r>
         <w:t xml:space="preserve"> </w:t>
       </w:r>
-      <w:hyperlink r:id="rId54">
+      <w:hyperlink r:id="rId60">
         <w:r>
           <w:rPr>
             <w:rStyle w:val="Hyperlink"/>
@@ -962,8 +1177,8 @@
         <w:t xml:space="preserve">.</w:t>
       </w:r>
     </w:p>
-    <w:bookmarkEnd w:id="77"/>
-    <w:bookmarkStart w:id="78" w:name="ref-doughertySchoolChoiceSuburbia2009"/>
+    <w:bookmarkEnd w:id="83"/>
+    <w:bookmarkStart w:id="84" w:name="ref-doughertySchoolChoiceSuburbia2009"/>
     <w:p>
       <w:pPr>
         <w:pStyle w:val="Bibliography"/>
@@ -989,7 +1204,7 @@
       <w:r>
         <w:t xml:space="preserve"> </w:t>
       </w:r>
-      <w:hyperlink r:id="rId60">
+      <w:hyperlink r:id="rId66">
         <w:r>
           <w:rPr>
             <w:rStyle w:val="Hyperlink"/>
@@ -1001,8 +1216,8 @@
         <w:t xml:space="preserve">.</w:t>
       </w:r>
     </w:p>
-    <w:bookmarkEnd w:id="78"/>
-    <w:bookmarkStart w:id="79" w:name="ref-doughertySheffNeillWeak2009"/>
+    <w:bookmarkEnd w:id="84"/>
+    <w:bookmarkStart w:id="85" w:name="ref-doughertySheffNeillWeak2009"/>
     <w:p>
       <w:pPr>
         <w:pStyle w:val="Bibliography"/>
@@ -1025,7 +1240,7 @@
       <w:r>
         <w:t xml:space="preserve"> </w:t>
       </w:r>
-      <w:hyperlink r:id="rId41">
+      <w:hyperlink r:id="rId47">
         <w:r>
           <w:rPr>
             <w:rStyle w:val="Hyperlink"/>
@@ -1037,19 +1252,43 @@
         <w:t xml:space="preserve">.</w:t>
       </w:r>
     </w:p>
-    <w:bookmarkEnd w:id="79"/>
-    <w:bookmarkStart w:id="80" w:name="ref-penningtonPoliticalHistorySchool2007"/>
+    <w:bookmarkEnd w:id="85"/>
+    <w:bookmarkStart w:id="87" w:name="ref-ilyankouMapTownBorders2017"/>
     <w:p>
       <w:pPr>
         <w:pStyle w:val="Bibliography"/>
       </w:pPr>
       <w:r>
-        <w:t xml:space="preserve">Pennington, Lis, Emily Steele, and Jack Dougherty. “A Political History of School Finance Reform in Metropolitan Hartford, Connecticut, 1945-2005.” Paper. Chicago, Illinois, April 2007.</w:t>
-      </w:r>
-      <w:r>
-        <w:t xml:space="preserve"> </w:t>
-      </w:r>
-      <w:hyperlink r:id="rId37">
+        <w:t xml:space="preserve">Ilyankou, Ilya, and Jack Dougherty. “Map: Town Borders in Hartford County, CT from 1600s to Present.” On The Line, 2017.</w:t>
+      </w:r>
+      <w:r>
+        <w:t xml:space="preserve"> </w:t>
+      </w:r>
+      <w:hyperlink r:id="rId86">
+        <w:r>
+          <w:rPr>
+            <w:rStyle w:val="Hyperlink"/>
+          </w:rPr>
+          <w:t xml:space="preserve">https://github.com/OnTheLine/otl-town-borders</w:t>
+        </w:r>
+      </w:hyperlink>
+      <w:r>
+        <w:t xml:space="preserve">.</w:t>
+      </w:r>
+    </w:p>
+    <w:bookmarkEnd w:id="87"/>
+    <w:bookmarkStart w:id="88" w:name="ref-penningtonPoliticalHistorySchool2007"/>
+    <w:p>
+      <w:pPr>
+        <w:pStyle w:val="Bibliography"/>
+      </w:pPr>
+      <w:r>
+        <w:t xml:space="preserve">Pennington, Lis, Emily Steele, and Jack Dougherty. “A Political History of School Finance Reform in Metropolitan Hartford, Connecticut, 1945-2005.” American Educational Research Association conference paper, April 2007.</w:t>
+      </w:r>
+      <w:r>
+        <w:t xml:space="preserve"> </w:t>
+      </w:r>
+      <w:hyperlink r:id="rId43">
         <w:r>
           <w:rPr>
             <w:rStyle w:val="Hyperlink"/>
@@ -1061,8 +1300,8 @@
         <w:t xml:space="preserve">.</w:t>
       </w:r>
     </w:p>
-    <w:bookmarkEnd w:id="80"/>
-    <w:bookmarkStart w:id="81" w:name="ref-tegelerFindingCommonGround2011"/>
+    <w:bookmarkEnd w:id="88"/>
+    <w:bookmarkStart w:id="89" w:name="ref-tegelerFindingCommonGround2011"/>
     <w:p>
       <w:pPr>
         <w:pStyle w:val="Bibliography"/>
@@ -1090,38 +1329,26 @@
           <w:rPr>
             <w:rStyle w:val="Hyperlink"/>
           </w:rPr>
-          <w:t xml:space="preserve">http://www.prrac.org/pubs.php</w:t>
+          <w:t xml:space="preserve">http://www.prrac.org/pdf/HousingEducationReport-October2011.pdf</w:t>
         </w:r>
       </w:hyperlink>
       <w:r>
         <w:t xml:space="preserve">.</w:t>
       </w:r>
     </w:p>
-    <w:bookmarkEnd w:id="81"/>
-    <w:bookmarkStart w:id="82" w:name="ref-thomasCTSchoolFunding2015"/>
+    <w:bookmarkEnd w:id="89"/>
+    <w:bookmarkStart w:id="90" w:name="ref-thomasCTSchoolFunding2015"/>
     <w:p>
       <w:pPr>
         <w:pStyle w:val="Bibliography"/>
       </w:pPr>
       <w:r>
-        <w:t xml:space="preserve">Thomas, Jacqueline Rabe. “CT School Funding Overpays Wealthy Towns, Underpays Needier, Critics Say.”</w:t>
-      </w:r>
-      <w:r>
-        <w:t xml:space="preserve"> </w:t>
-      </w:r>
-      <w:r>
-        <w:rPr>
-          <w:i/>
-        </w:rPr>
-        <w:t xml:space="preserve">The CT Mirror</w:t>
-      </w:r>
-      <w:r>
-        <w:t xml:space="preserve">, March 2015.</w:t>
-      </w:r>
-      <w:r>
-        <w:t xml:space="preserve"> </w:t>
-      </w:r>
-      <w:hyperlink r:id="rId43">
+        <w:t xml:space="preserve">Thomas, Jacqueline Rabe. “CT School Funding Overpays Wealthy Towns, Underpays Needier, Critics Say.” The CT Mirror, March 4, 2015.</w:t>
+      </w:r>
+      <w:r>
+        <w:t xml:space="preserve"> </w:t>
+      </w:r>
+      <w:hyperlink r:id="rId49">
         <w:r>
           <w:rPr>
             <w:rStyle w:val="Hyperlink"/>
@@ -1133,8 +1360,8 @@
         <w:t xml:space="preserve">.</w:t>
       </w:r>
     </w:p>
-    <w:bookmarkEnd w:id="82"/>
-    <w:bookmarkStart w:id="83" w:name="ref-wellsBoundaryCrossingDiversity2009"/>
+    <w:bookmarkEnd w:id="90"/>
+    <w:bookmarkStart w:id="91" w:name="ref-wellsBoundaryCrossingDiversity2009"/>
     <w:p>
       <w:pPr>
         <w:pStyle w:val="Bibliography"/>
@@ -1145,7 +1372,7 @@
       <w:r>
         <w:t xml:space="preserve"> </w:t>
       </w:r>
-      <w:hyperlink r:id="rId46">
+      <w:hyperlink r:id="rId52">
         <w:r>
           <w:rPr>
             <w:rStyle w:val="Hyperlink"/>
@@ -1157,8 +1384,8 @@
         <w:t xml:space="preserve">.</w:t>
       </w:r>
     </w:p>
-    <w:bookmarkEnd w:id="83"/>
-    <w:bookmarkStart w:id="84" w:name="ref-whittenWestHartfordZoning1924"/>
+    <w:bookmarkEnd w:id="91"/>
+    <w:bookmarkStart w:id="92" w:name="ref-whittenWestHartfordZoning1924"/>
     <w:p>
       <w:pPr>
         <w:pStyle w:val="Bibliography"/>
@@ -1181,7 +1408,7 @@
       <w:r>
         <w:t xml:space="preserve"> </w:t>
       </w:r>
-      <w:hyperlink r:id="rId35">
+      <w:hyperlink r:id="rId41">
         <w:r>
           <w:rPr>
             <w:rStyle w:val="Hyperlink"/>
@@ -1193,8 +1420,8 @@
         <w:t xml:space="preserve">.</w:t>
       </w:r>
     </w:p>
-    <w:bookmarkEnd w:id="84"/>
-    <w:bookmarkEnd w:id="85"/>
+    <w:bookmarkEnd w:id="92"/>
+    <w:bookmarkEnd w:id="93"/>
     <w:sectPr/>
   </w:body>
 </w:document>
@@ -1260,7 +1487,7 @@
           <w:rPr>
             <w:rStyle w:val="Hyperlink"/>
           </w:rPr>
-          <w:t xml:space="preserve">http://www.prrac.org/pubs.php</w:t>
+          <w:t xml:space="preserve">http://www.prrac.org/pdf/HousingEducationReport-October2011.pdf</w:t>
         </w:r>
       </w:hyperlink>
       <w:r>
@@ -1268,7 +1495,7 @@
       </w:r>
     </w:p>
   </w:footnote>
-  <w:footnote w:id="32">
+  <w:footnote w:id="38">
     <w:p>
       <w:pPr>
         <w:pStyle w:val="FootnoteText"/>
@@ -1295,12 +1522,12 @@
         <w:t xml:space="preserve">Courant.com</w:t>
       </w:r>
       <w:r>
-        <w:t xml:space="preserve">, February 2012,</w:t>
-      </w:r>
-      <w:r>
-        <w:t xml:space="preserve"> </w:t>
-      </w:r>
-      <w:hyperlink r:id="rId33">
+        <w:t xml:space="preserve">, February 3, 2012,</w:t>
+      </w:r>
+      <w:r>
+        <w:t xml:space="preserve"> </w:t>
+      </w:r>
+      <w:hyperlink r:id="rId39">
         <w:r>
           <w:rPr>
             <w:rStyle w:val="Hyperlink"/>
@@ -1310,7 +1537,7 @@
       </w:hyperlink>
     </w:p>
   </w:footnote>
-  <w:footnote w:id="34">
+  <w:footnote w:id="40">
     <w:p>
       <w:pPr>
         <w:pStyle w:val="FootnoteText"/>
@@ -1345,7 +1572,7 @@
       <w:r>
         <w:t xml:space="preserve"> </w:t>
       </w:r>
-      <w:hyperlink r:id="rId35">
+      <w:hyperlink r:id="rId41">
         <w:r>
           <w:rPr>
             <w:rStyle w:val="Hyperlink"/>
@@ -1358,7 +1585,7 @@
       </w:r>
     </w:p>
   </w:footnote>
-  <w:footnote w:id="36">
+  <w:footnote w:id="42">
     <w:p>
       <w:pPr>
         <w:pStyle w:val="FootnoteText"/>
@@ -1373,12 +1600,12 @@
         <w:t xml:space="preserve"> </w:t>
       </w:r>
       <w:r>
-        <w:t xml:space="preserve">Lis Pennington, Emily Steele, and Jack Dougherty, “A Political History of School Finance Reform in Metropolitan Hartford, Connecticut, 1945-2005,” Paper (Chicago, Illinois, April 2007),</w:t>
-      </w:r>
-      <w:r>
-        <w:t xml:space="preserve"> </w:t>
-      </w:r>
-      <w:hyperlink r:id="rId37">
+        <w:t xml:space="preserve">Lis Pennington, Emily Steele, and Jack Dougherty, “A Political History of School Finance Reform in Metropolitan Hartford, Connecticut, 1945-2005” (American Educational Research Association conference paper, April 2007),</w:t>
+      </w:r>
+      <w:r>
+        <w:t xml:space="preserve"> </w:t>
+      </w:r>
+      <w:hyperlink r:id="rId43">
         <w:r>
           <w:rPr>
             <w:rStyle w:val="Hyperlink"/>
@@ -1391,7 +1618,7 @@
       </w:r>
     </w:p>
   </w:footnote>
-  <w:footnote w:id="38">
+  <w:footnote w:id="44">
     <w:p>
       <w:pPr>
         <w:pStyle w:val="FootnoteText"/>
@@ -1423,7 +1650,7 @@
       <w:r>
         <w:t xml:space="preserve"> </w:t>
       </w:r>
-      <w:hyperlink r:id="rId39">
+      <w:hyperlink r:id="rId45">
         <w:r>
           <w:rPr>
             <w:rStyle w:val="Hyperlink"/>
@@ -1436,7 +1663,7 @@
       </w:r>
     </w:p>
   </w:footnote>
-  <w:footnote w:id="40">
+  <w:footnote w:id="46">
     <w:p>
       <w:pPr>
         <w:pStyle w:val="FootnoteText"/>
@@ -1468,7 +1695,7 @@
       <w:r>
         <w:t xml:space="preserve"> </w:t>
       </w:r>
-      <w:hyperlink r:id="rId41">
+      <w:hyperlink r:id="rId47">
         <w:r>
           <w:rPr>
             <w:rStyle w:val="Hyperlink"/>
@@ -1481,7 +1708,7 @@
       </w:r>
     </w:p>
   </w:footnote>
-  <w:footnote w:id="42">
+  <w:footnote w:id="48">
     <w:p>
       <w:pPr>
         <w:pStyle w:val="FootnoteText"/>
@@ -1496,24 +1723,12 @@
         <w:t xml:space="preserve"> </w:t>
       </w:r>
       <w:r>
-        <w:t xml:space="preserve">Jacqueline Rabe Thomas, “CT School Funding Overpays Wealthy Towns, Underpays Needier, Critics Say,”</w:t>
-      </w:r>
-      <w:r>
-        <w:t xml:space="preserve"> </w:t>
-      </w:r>
-      <w:r>
-        <w:rPr>
-          <w:i/>
-        </w:rPr>
-        <w:t xml:space="preserve">The CT Mirror</w:t>
-      </w:r>
-      <w:r>
-        <w:t xml:space="preserve">, March 2015,</w:t>
-      </w:r>
-      <w:r>
-        <w:t xml:space="preserve"> </w:t>
-      </w:r>
-      <w:hyperlink r:id="rId43">
+        <w:t xml:space="preserve">Jacqueline Rabe Thomas, “CT School Funding Overpays Wealthy Towns, Underpays Needier, Critics Say,” The CT Mirror, March 4, 2015,</w:t>
+      </w:r>
+      <w:r>
+        <w:t xml:space="preserve"> </w:t>
+      </w:r>
+      <w:hyperlink r:id="rId49">
         <w:r>
           <w:rPr>
             <w:rStyle w:val="Hyperlink"/>
@@ -1526,7 +1741,7 @@
       </w:r>
     </w:p>
   </w:footnote>
-  <w:footnote w:id="44">
+  <w:footnote w:id="50">
     <w:p>
       <w:pPr>
         <w:pStyle w:val="FootnoteText"/>
@@ -1545,7 +1760,7 @@
       </w:r>
     </w:p>
   </w:footnote>
-  <w:footnote w:id="45">
+  <w:footnote w:id="51">
     <w:p>
       <w:pPr>
         <w:pStyle w:val="FootnoteText"/>
@@ -1565,7 +1780,7 @@
       <w:r>
         <w:t xml:space="preserve"> </w:t>
       </w:r>
-      <w:hyperlink r:id="rId46">
+      <w:hyperlink r:id="rId52">
         <w:r>
           <w:rPr>
             <w:rStyle w:val="Hyperlink"/>
@@ -1578,7 +1793,7 @@
       </w:r>
     </w:p>
   </w:footnote>
-  <w:footnote w:id="47">
+  <w:footnote w:id="53">
     <w:p>
       <w:pPr>
         <w:pStyle w:val="FootnoteText"/>
@@ -1609,7 +1824,7 @@
       </w:r>
     </w:p>
   </w:footnote>
-  <w:footnote w:id="48">
+  <w:footnote w:id="54">
     <w:p>
       <w:pPr>
         <w:pStyle w:val="FootnoteText"/>
@@ -1628,7 +1843,7 @@
       </w:r>
     </w:p>
   </w:footnote>
-  <w:footnote w:id="50">
+  <w:footnote w:id="56">
     <w:p>
       <w:pPr>
         <w:pStyle w:val="FootnoteText"/>
@@ -1659,7 +1874,7 @@
       </w:r>
     </w:p>
   </w:footnote>
-  <w:footnote w:id="51">
+  <w:footnote w:id="57">
     <w:p>
       <w:pPr>
         <w:pStyle w:val="FootnoteText"/>
@@ -1690,7 +1905,7 @@
       </w:r>
     </w:p>
   </w:footnote>
-  <w:footnote w:id="52">
+  <w:footnote w:id="58">
     <w:p>
       <w:pPr>
         <w:pStyle w:val="FootnoteText"/>
@@ -1709,7 +1924,7 @@
       </w:r>
     </w:p>
   </w:footnote>
-  <w:footnote w:id="53">
+  <w:footnote w:id="59">
     <w:p>
       <w:pPr>
         <w:pStyle w:val="FootnoteText"/>
@@ -1744,7 +1959,7 @@
       <w:r>
         <w:t xml:space="preserve"> </w:t>
       </w:r>
-      <w:hyperlink r:id="rId54">
+      <w:hyperlink r:id="rId60">
         <w:r>
           <w:rPr>
             <w:rStyle w:val="Hyperlink"/>
@@ -1757,7 +1972,7 @@
       </w:r>
     </w:p>
   </w:footnote>
-  <w:footnote w:id="55">
+  <w:footnote w:id="61">
     <w:p>
       <w:pPr>
         <w:pStyle w:val="FootnoteText"/>
@@ -1776,7 +1991,7 @@
       </w:r>
     </w:p>
   </w:footnote>
-  <w:footnote w:id="56">
+  <w:footnote w:id="62">
     <w:p>
       <w:pPr>
         <w:pStyle w:val="FootnoteText"/>
@@ -1795,7 +2010,7 @@
       </w:r>
     </w:p>
   </w:footnote>
-  <w:footnote w:id="57">
+  <w:footnote w:id="63">
     <w:p>
       <w:pPr>
         <w:pStyle w:val="FootnoteText"/>
@@ -1827,7 +2042,7 @@
       <w:r>
         <w:t xml:space="preserve"> </w:t>
       </w:r>
-      <w:hyperlink r:id="rId58">
+      <w:hyperlink r:id="rId64">
         <w:r>
           <w:rPr>
             <w:rStyle w:val="Hyperlink"/>
@@ -1840,7 +2055,7 @@
       </w:r>
     </w:p>
   </w:footnote>
-  <w:footnote w:id="59">
+  <w:footnote w:id="65">
     <w:p>
       <w:pPr>
         <w:pStyle w:val="FootnoteText"/>
@@ -1875,7 +2090,7 @@
       <w:r>
         <w:t xml:space="preserve"> </w:t>
       </w:r>
-      <w:hyperlink r:id="rId60">
+      <w:hyperlink r:id="rId66">
         <w:r>
           <w:rPr>
             <w:rStyle w:val="Hyperlink"/>
@@ -1888,7 +2103,7 @@
       </w:r>
     </w:p>
   </w:footnote>
-  <w:footnote w:id="61">
+  <w:footnote w:id="67">
     <w:p>
       <w:pPr>
         <w:pStyle w:val="FootnoteText"/>
@@ -1907,7 +2122,7 @@
       </w:r>
     </w:p>
   </w:footnote>
-  <w:footnote w:id="62">
+  <w:footnote w:id="68">
     <w:p>
       <w:pPr>
         <w:pStyle w:val="FootnoteText"/>
@@ -1942,7 +2157,7 @@
       <w:r>
         <w:t xml:space="preserve"> </w:t>
       </w:r>
-      <w:hyperlink r:id="rId63">
+      <w:hyperlink r:id="rId69">
         <w:r>
           <w:rPr>
             <w:rStyle w:val="Hyperlink"/>
@@ -1955,7 +2170,7 @@
       </w:r>
     </w:p>
   </w:footnote>
-  <w:footnote w:id="65">
+  <w:footnote w:id="71">
     <w:p>
       <w:pPr>
         <w:pStyle w:val="FootnoteText"/>
@@ -1974,7 +2189,7 @@
       </w:r>
     </w:p>
   </w:footnote>
-  <w:footnote w:id="66">
+  <w:footnote w:id="72">
     <w:p>
       <w:pPr>
         <w:pStyle w:val="FootnoteText"/>
@@ -1993,7 +2208,7 @@
       </w:r>
     </w:p>
   </w:footnote>
-  <w:footnote w:id="67">
+  <w:footnote w:id="73">
     <w:p>
       <w:pPr>
         <w:pStyle w:val="FootnoteText"/>
@@ -2024,7 +2239,7 @@
       </w:r>
     </w:p>
   </w:footnote>
-  <w:footnote w:id="68">
+  <w:footnote w:id="74">
     <w:p>
       <w:pPr>
         <w:pStyle w:val="FootnoteText"/>
@@ -2055,7 +2270,7 @@
       </w:r>
     </w:p>
   </w:footnote>
-  <w:footnote w:id="70">
+  <w:footnote w:id="76">
     <w:p>
       <w:pPr>
         <w:pStyle w:val="FootnoteText"/>
@@ -2086,7 +2301,7 @@
       </w:r>
     </w:p>
   </w:footnote>
-  <w:footnote w:id="71">
+  <w:footnote w:id="77">
     <w:p>
       <w:pPr>
         <w:pStyle w:val="FootnoteText"/>
@@ -2328,11 +2543,120 @@
       </w:pPr>
     </w:lvl>
   </w:abstractNum>
+  <w:abstractNum w:abstractNumId="991">
+    <w:nsid w:val="ea454b4c"/>
+    <w:multiLevelType w:val="multilevel"/>
+    <w:lvl w:ilvl="0">
+      <w:numFmt w:val="bullet"/>
+      <w:lvlText w:val="•"/>
+      <w:lvlJc w:val="left"/>
+      <w:pPr>
+        <w:tabs>
+          <w:tab w:val="num" w:pos="0"/>
+        </w:tabs>
+        <w:ind w:left="480" w:hanging="480"/>
+      </w:pPr>
+    </w:lvl>
+    <w:lvl w:ilvl="1">
+      <w:numFmt w:val="bullet"/>
+      <w:lvlText w:val="–"/>
+      <w:lvlJc w:val="left"/>
+      <w:pPr>
+        <w:tabs>
+          <w:tab w:val="num" w:pos="720"/>
+        </w:tabs>
+        <w:ind w:left="1200" w:hanging="480"/>
+      </w:pPr>
+    </w:lvl>
+    <w:lvl w:ilvl="2">
+      <w:numFmt w:val="bullet"/>
+      <w:lvlText w:val="•"/>
+      <w:lvlJc w:val="left"/>
+      <w:pPr>
+        <w:tabs>
+          <w:tab w:val="num" w:pos="1440"/>
+        </w:tabs>
+        <w:ind w:left="1920" w:hanging="480"/>
+      </w:pPr>
+    </w:lvl>
+    <w:lvl w:ilvl="3">
+      <w:numFmt w:val="bullet"/>
+      <w:lvlText w:val="–"/>
+      <w:lvlJc w:val="left"/>
+      <w:pPr>
+        <w:tabs>
+          <w:tab w:val="num" w:pos="2160"/>
+        </w:tabs>
+        <w:ind w:left="2640" w:hanging="480"/>
+      </w:pPr>
+    </w:lvl>
+    <w:lvl w:ilvl="4">
+      <w:numFmt w:val="bullet"/>
+      <w:lvlText w:val="•"/>
+      <w:lvlJc w:val="left"/>
+      <w:pPr>
+        <w:tabs>
+          <w:tab w:val="num" w:pos="2880"/>
+        </w:tabs>
+        <w:ind w:left="3360" w:hanging="480"/>
+      </w:pPr>
+    </w:lvl>
+    <w:lvl w:ilvl="5">
+      <w:numFmt w:val="bullet"/>
+      <w:lvlText w:val="–"/>
+      <w:lvlJc w:val="left"/>
+      <w:pPr>
+        <w:tabs>
+          <w:tab w:val="num" w:pos="3600"/>
+        </w:tabs>
+        <w:ind w:left="4080" w:hanging="480"/>
+      </w:pPr>
+    </w:lvl>
+    <w:lvl w:ilvl="6">
+      <w:numFmt w:val="bullet"/>
+      <w:lvlText w:val="•"/>
+      <w:lvlJc w:val="left"/>
+      <w:pPr>
+        <w:tabs>
+          <w:tab w:val="num" w:pos="4320"/>
+        </w:tabs>
+        <w:ind w:left="4800" w:hanging="480"/>
+      </w:pPr>
+    </w:lvl>
+    <w:lvl w:ilvl="7">
+      <w:numFmt w:val="bullet"/>
+      <w:lvlText w:val="–"/>
+      <w:lvlJc w:val="left"/>
+      <w:pPr>
+        <w:tabs>
+          <w:tab w:val="num" w:pos="5040"/>
+        </w:tabs>
+        <w:ind w:left="5520" w:hanging="480"/>
+      </w:pPr>
+    </w:lvl>
+    <w:lvl w:ilvl="8">
+      <w:numFmt w:val="bullet"/>
+      <w:lvlText w:val="•"/>
+      <w:lvlJc w:val="left"/>
+      <w:pPr>
+        <w:tabs>
+          <w:tab w:val="num" w:pos="5760"/>
+        </w:tabs>
+        <w:ind w:left="6240" w:hanging="480"/>
+      </w:pPr>
+    </w:lvl>
+  </w:abstractNum>
   <w:num w:numId="1000">
     <w:abstractNumId w:val="990"/>
   </w:num>
   <w:num w:numId="1000">
     <w:abstractNumId w:val="990"/>
+  </w:num>
+  <w:num w:numId="1001">
+    <w:abstractNumId w:val="991"/>
+  </w:num>
+  <w:num w:numId="1002">
+    <w:abstractNumId w:val="991"/>
   </w:num>
 </w:numbering>
 </file>

</xml_diff>